<commit_message>
mesa de examen previos 2022
</commit_message>
<xml_diff>
--- a/src/assets/mesa-examen/ORIENTACION.docx
+++ b/src/assets/mesa-examen/ORIENTACION.docx
@@ -1,6 +1,6 @@
 
 <file path=word/document.xml><?xml version="1.0" encoding="utf-8"?>
-<w:document xmlns:ve="http://schemas.openxmlformats.org/markup-compatibility/2006" xmlns:o="urn:schemas-microsoft-com:office:office" xmlns:r="http://schemas.openxmlformats.org/officeDocument/2006/relationships" xmlns:m="http://schemas.openxmlformats.org/officeDocument/2006/math" xmlns:v="urn:schemas-microsoft-com:vml" xmlns:wp="http://schemas.openxmlformats.org/drawingml/2006/wordprocessingDrawing" xmlns:w10="urn:schemas-microsoft-com:office:word" xmlns:w="http://schemas.openxmlformats.org/wordprocessingml/2006/main" xmlns:wne="http://schemas.microsoft.com/office/word/2006/wordml">
+<w:document xmlns:wpc="http://schemas.microsoft.com/office/word/2010/wordprocessingCanvas" xmlns:cx="http://schemas.microsoft.com/office/drawing/2014/chartex" xmlns:cx1="http://schemas.microsoft.com/office/drawing/2015/9/8/chartex" xmlns:cx2="http://schemas.microsoft.com/office/drawing/2015/10/21/chartex" xmlns:cx3="http://schemas.microsoft.com/office/drawing/2016/5/9/chartex" xmlns:cx4="http://schemas.microsoft.com/office/drawing/2016/5/10/chartex" xmlns:cx5="http://schemas.microsoft.com/office/drawing/2016/5/11/chartex" xmlns:cx6="http://schemas.microsoft.com/office/drawing/2016/5/12/chartex" xmlns:cx7="http://schemas.microsoft.com/office/drawing/2016/5/13/chartex" xmlns:cx8="http://schemas.microsoft.com/office/drawing/2016/5/14/chartex" xmlns:mc="http://schemas.openxmlformats.org/markup-compatibility/2006" xmlns:aink="http://schemas.microsoft.com/office/drawing/2016/ink" xmlns:am3d="http://schemas.microsoft.com/office/drawing/2017/model3d" xmlns:o="urn:schemas-microsoft-com:office:office" xmlns:oel="http://schemas.microsoft.com/office/2019/extlst" xmlns:r="http://schemas.openxmlformats.org/officeDocument/2006/relationships" xmlns:m="http://schemas.openxmlformats.org/officeDocument/2006/math" xmlns:v="urn:schemas-microsoft-com:vml" xmlns:wp14="http://schemas.microsoft.com/office/word/2010/wordprocessingDrawing" xmlns:wp="http://schemas.openxmlformats.org/drawingml/2006/wordprocessingDrawing" xmlns:w10="urn:schemas-microsoft-com:office:word" xmlns:w="http://schemas.openxmlformats.org/wordprocessingml/2006/main" xmlns:w14="http://schemas.microsoft.com/office/word/2010/wordml" xmlns:w15="http://schemas.microsoft.com/office/word/2012/wordml" xmlns:w16cex="http://schemas.microsoft.com/office/word/2018/wordml/cex" xmlns:w16cid="http://schemas.microsoft.com/office/word/2016/wordml/cid" xmlns:w16="http://schemas.microsoft.com/office/word/2018/wordml" xmlns:w16sdtdh="http://schemas.microsoft.com/office/word/2020/wordml/sdtdatahash" xmlns:w16se="http://schemas.microsoft.com/office/word/2015/wordml/symex" xmlns:wpg="http://schemas.microsoft.com/office/word/2010/wordprocessingGroup" xmlns:wpi="http://schemas.microsoft.com/office/word/2010/wordprocessingInk" xmlns:wne="http://schemas.microsoft.com/office/word/2006/wordml" xmlns:wps="http://schemas.microsoft.com/office/word/2010/wordprocessingShape" mc:Ignorable="w14 w15 w16se w16cid w16 w16cex w16sdtdh wp14">
   <w:body>
     <w:p>
       <w:pPr>
@@ -48,7 +48,16 @@
           <w:sz w:val="48"/>
           <w:szCs w:val="48"/>
         </w:rPr>
-        <w:t xml:space="preserve"> AGOSTO 2020</w:t>
+        <w:t xml:space="preserve"> 202</w:t>
+      </w:r>
+      <w:r>
+        <w:rPr>
+          <w:rFonts w:ascii="Calibri"/>
+          <w:b/>
+          <w:sz w:val="48"/>
+          <w:szCs w:val="48"/>
+        </w:rPr>
+        <w:t>2</w:t>
       </w:r>
       <w:r>
         <w:rPr>
@@ -154,16 +163,16 @@
           <w:sz w:val="24"/>
           <w:szCs w:val="24"/>
         </w:rPr>
-        <w:t xml:space="preserve">Las fotos de su examen deberá insertarlas en un archivo WORD con el nombre </w:t>
-      </w:r>
-      <w:r>
-        <w:rPr>
-          <w:rFonts w:ascii="Calibri"/>
-          <w:i/>
+        <w:t xml:space="preserve">Todas las hojas con apellidos y nombres completos (cómo figura en el D.N.I.), numeradas, firmadas, con DNI, año que rinde y en qué curso está actualmente, todo en letra </w:t>
+      </w:r>
+      <w:r>
+        <w:rPr>
+          <w:rFonts w:ascii="Calibri"/>
+          <w:b/>
           <w:sz w:val="24"/>
           <w:szCs w:val="24"/>
         </w:rPr>
-        <w:t>(examen previo taller)-(apellido y nombre)-(año que rinde).docx</w:t>
+        <w:t>imprenta</w:t>
       </w:r>
       <w:r>
         <w:rPr>
@@ -172,7 +181,7 @@
           <w:sz w:val="24"/>
           <w:szCs w:val="24"/>
         </w:rPr>
-        <w:t>.</w:t>
+        <w:t xml:space="preserve"> legible y sin faltas de ortografía. </w:t>
       </w:r>
     </w:p>
     <w:p>
@@ -195,7 +204,25 @@
           <w:sz w:val="24"/>
           <w:szCs w:val="24"/>
         </w:rPr>
-        <w:t xml:space="preserve">Todas las hojas con apellidos y nombres completos (cómo figura en el D.N.I.), numeradas, firmadas, con DNI, año que rinde y en qué curso está actualmente, fotos centradas y legibles, todo en letra técnica legible y sin faltas de ortografía. </w:t>
+        <w:t>La fecha de examen se publicará en el blog de la escuela</w:t>
+      </w:r>
+      <w:r>
+        <w:rPr>
+          <w:rFonts w:ascii="Calibri"/>
+          <w:b/>
+          <w:sz w:val="24"/>
+          <w:szCs w:val="24"/>
+        </w:rPr>
+        <w:t>, cartelera de la escuela</w:t>
+      </w:r>
+      <w:r>
+        <w:rPr>
+          <w:rFonts w:ascii="Calibri"/>
+          <w:b/>
+          <w:sz w:val="24"/>
+          <w:szCs w:val="24"/>
+        </w:rPr>
+        <w:t>.</w:t>
       </w:r>
     </w:p>
     <w:p>
@@ -218,191 +245,7 @@
           <w:sz w:val="24"/>
           <w:szCs w:val="24"/>
         </w:rPr>
-        <w:t>Verifique que cada foto se vea bien antes de insertarla. Es decir, al momento de obtener la imagen, colocar el lente de la cámara del celular sobre la hoja, a una distancia adecuada para abarcar toda la hoja y lo más perpendicular posible a la superficie de la hoja, para evitar el efecto de perspectiva ("hoja estirada"). Además, tener abundante luz natural o artificial en el ambiente, así se evitan zonas oscuras o difusas que dificultan la correcta lectura de las respuestas.</w:t>
-      </w:r>
-    </w:p>
-    <w:p>
-      <w:pPr>
-        <w:pStyle w:val="Prrafodelista"/>
-        <w:numPr>
-          <w:ilvl w:val="0"/>
-          <w:numId w:val="3"/>
-        </w:numPr>
-        <w:rPr>
-          <w:b/>
-          <w:sz w:val="24"/>
-          <w:szCs w:val="24"/>
-        </w:rPr>
-      </w:pPr>
-      <w:r>
-        <w:rPr>
-          <w:rFonts w:ascii="Calibri"/>
-          <w:b/>
-          <w:sz w:val="24"/>
-          <w:szCs w:val="24"/>
-        </w:rPr>
-        <w:t>La fecha de examen se publicará en el blog de la escuela</w:t>
-      </w:r>
-      <w:r>
-        <w:rPr>
-          <w:rFonts w:ascii="Calibri"/>
-          <w:b/>
-          <w:sz w:val="24"/>
-          <w:szCs w:val="24"/>
-        </w:rPr>
-        <w:t xml:space="preserve"> y por éste classroom</w:t>
-      </w:r>
-      <w:r>
-        <w:rPr>
-          <w:rFonts w:ascii="Calibri"/>
-          <w:b/>
-          <w:sz w:val="24"/>
-          <w:szCs w:val="24"/>
-        </w:rPr>
-        <w:t>.</w:t>
-      </w:r>
-    </w:p>
-    <w:p>
-      <w:pPr>
-        <w:pStyle w:val="Prrafodelista"/>
-        <w:numPr>
-          <w:ilvl w:val="0"/>
-          <w:numId w:val="3"/>
-        </w:numPr>
-        <w:rPr>
-          <w:b/>
-          <w:sz w:val="24"/>
-          <w:szCs w:val="24"/>
-        </w:rPr>
-      </w:pPr>
-      <w:r>
-        <w:rPr>
-          <w:rFonts w:ascii="Calibri"/>
-          <w:b/>
-          <w:sz w:val="24"/>
-          <w:szCs w:val="24"/>
-        </w:rPr>
-        <w:t xml:space="preserve">El examen tendrá </w:t>
-      </w:r>
-      <w:r>
-        <w:rPr>
-          <w:rFonts w:ascii="Calibri"/>
-          <w:b/>
-          <w:sz w:val="24"/>
-          <w:szCs w:val="24"/>
-          <w:u w:val="single"/>
-        </w:rPr>
-        <w:t>fecha y hora de publicación</w:t>
-      </w:r>
-      <w:r>
-        <w:rPr>
-          <w:rFonts w:ascii="Calibri"/>
-          <w:b/>
-          <w:sz w:val="24"/>
-          <w:szCs w:val="24"/>
-        </w:rPr>
-        <w:t xml:space="preserve"> y </w:t>
-      </w:r>
-      <w:r>
-        <w:rPr>
-          <w:rFonts w:ascii="Calibri"/>
-          <w:b/>
-          <w:sz w:val="24"/>
-          <w:szCs w:val="24"/>
-          <w:u w:val="single"/>
-        </w:rPr>
-        <w:t>UNICA hora de entrega</w:t>
-      </w:r>
-      <w:r>
-        <w:rPr>
-          <w:rFonts w:ascii="Calibri"/>
-          <w:b/>
-          <w:sz w:val="24"/>
-          <w:szCs w:val="24"/>
-        </w:rPr>
-        <w:t xml:space="preserve"> (cumpla con las consignas de trabajo). Pasada la hora de entrega NO SE RECIBEN MAS EXAMENES Y SE CONSIDERARÁ DESAPBROBADO. SIN EXCEPCIONES. </w:t>
-      </w:r>
-    </w:p>
-    <w:p>
-      <w:pPr>
-        <w:pStyle w:val="Prrafodelista"/>
-        <w:numPr>
-          <w:ilvl w:val="0"/>
-          <w:numId w:val="3"/>
-        </w:numPr>
-        <w:rPr>
-          <w:b/>
-          <w:sz w:val="24"/>
-          <w:szCs w:val="24"/>
-        </w:rPr>
-      </w:pPr>
-      <w:r>
-        <w:rPr>
-          <w:rFonts w:ascii="Calibri"/>
-          <w:b/>
-          <w:sz w:val="24"/>
-          <w:szCs w:val="24"/>
-        </w:rPr>
-        <w:t>Por lo tanto esté atento y verifique que sus recursos tecnológicos estén en orden.</w:t>
-      </w:r>
-    </w:p>
-    <w:p>
-      <w:pPr>
-        <w:pStyle w:val="Prrafodelista"/>
-        <w:numPr>
-          <w:ilvl w:val="0"/>
-          <w:numId w:val="3"/>
-        </w:numPr>
-        <w:rPr>
-          <w:b/>
-          <w:sz w:val="24"/>
-          <w:szCs w:val="24"/>
-        </w:rPr>
-      </w:pPr>
-      <w:r>
-        <w:rPr>
-          <w:rFonts w:ascii="Calibri"/>
-          <w:b/>
-          <w:sz w:val="24"/>
-          <w:szCs w:val="24"/>
-        </w:rPr>
-        <w:t xml:space="preserve">En caso de no tener conectividad el día del examen, el mismo pasará a la </w:t>
-      </w:r>
-      <w:r>
-        <w:rPr>
-          <w:rFonts w:ascii="Calibri"/>
-          <w:b/>
-          <w:sz w:val="24"/>
-          <w:szCs w:val="24"/>
-        </w:rPr>
-        <w:t xml:space="preserve">SIGUIENTE </w:t>
-      </w:r>
-      <w:r>
-        <w:rPr>
-          <w:rFonts w:ascii="Calibri"/>
-          <w:b/>
-          <w:sz w:val="24"/>
-          <w:szCs w:val="24"/>
-        </w:rPr>
-        <w:t>ins</w:t>
-      </w:r>
-      <w:r>
-        <w:rPr>
-          <w:rFonts w:ascii="Calibri"/>
-          <w:b/>
-          <w:sz w:val="24"/>
-          <w:szCs w:val="24"/>
-        </w:rPr>
-        <w:t>tancia</w:t>
-      </w:r>
-      <w:r>
-        <w:rPr>
-          <w:rFonts w:ascii="Calibri"/>
-          <w:b/>
-          <w:sz w:val="24"/>
-          <w:szCs w:val="24"/>
-        </w:rPr>
-        <w:t>.</w:t>
+        <w:t>Concurrir puntual en horario de la mesa de examen.</w:t>
       </w:r>
     </w:p>
     <w:p>
@@ -475,14 +318,27 @@
         <w:rPr>
           <w:rFonts w:ascii="Calibri"/>
         </w:rPr>
-        <w:t xml:space="preserve">Lámina completa formato A4, con recuadro y rótulo  (en el rótulo su nombre debe escribirlo con birome azul, las medidas del rótulo a utilizar se encuentran en el módulo teórico de Lenguaje Tecnológico, no se acepta otro) . Letra técnica y trazos correctos para cada uso. En su interior podrá ser: </w:t>
+        <w:t xml:space="preserve">Lámina completa formato A4, con recuadro y </w:t>
+      </w:r>
+      <w:r>
+        <w:rPr>
+          <w:rFonts w:ascii="Calibri"/>
+        </w:rPr>
+        <w:t>rótulo (</w:t>
+      </w:r>
+      <w:r>
+        <w:rPr>
+          <w:rFonts w:ascii="Calibri"/>
+        </w:rPr>
+        <w:t xml:space="preserve">en el rótulo su nombre debe escribirlo con birome azul, las medidas del rótulo a utilizar se encuentran en el módulo teórico de Lenguaje Tecnológico, no se acepta otro) . Letra técnica y trazos correctos para cada uso. En su interior podrá ser: </w:t>
       </w:r>
     </w:p>
     <w:tbl>
       <w:tblPr>
         <w:tblStyle w:val="Tablaconcuadrcula"/>
         <w:tblW w:w="0" w:type="auto"/>
-        <w:tblLook w:val="04A0"/>
+        <w:jc w:val="center"/>
+        <w:tblLook w:val="04A0" w:firstRow="1" w:lastRow="0" w:firstColumn="1" w:lastColumn="0" w:noHBand="0" w:noVBand="1"/>
       </w:tblPr>
       <w:tblGrid>
         <w:gridCol w:w="2992"/>
@@ -490,6 +346,9 @@
         <w:gridCol w:w="2993"/>
       </w:tblGrid>
       <w:tr>
+        <w:trPr>
+          <w:jc w:val="center"/>
+        </w:trPr>
         <w:tc>
           <w:tcPr>
             <w:tcW w:w="2992" w:type="dxa"/>
@@ -552,6 +411,9 @@
         </w:tc>
       </w:tr>
       <w:tr>
+        <w:trPr>
+          <w:jc w:val="center"/>
+        </w:trPr>
         <w:tc>
           <w:tcPr>
             <w:tcW w:w="2992" w:type="dxa"/>
@@ -608,24 +470,59 @@
         <w:rPr>
           <w:rFonts w:ascii="Calibri"/>
         </w:rPr>
-        <w:lastRenderedPageBreak/>
-        <w:t>Recuerde que si una hoja A4 no le alcanza para terminar la lámina, deberá preparar otra hoja A4 con recuadro y rótulo.</w:t>
-      </w:r>
-    </w:p>
-    <w:p>
-      <w:r>
-        <w:rPr>
-          <w:rFonts w:ascii="Calibri"/>
-        </w:rPr>
-        <w:t>Para todas las láminas deben cumplirse las Normas IRAM relacionadas a : Formatos (NI 4504), Líneas (NI 4502), Acotaciones (NI 4513), Letras y números (NI 4503), Definición de Vistas (NI 4501), Representación de Perspectivas (NI 4540).</w:t>
-      </w:r>
-    </w:p>
-    <w:p>
-      <w:r>
-        <w:rPr>
-          <w:rFonts w:ascii="Calibri"/>
-        </w:rPr>
-        <w:t>Alguna Norma IRAM mal aplicada cancela toda la lámina ó descuenta puntos.</w:t>
+        <w:t xml:space="preserve">Recuerde </w:t>
+      </w:r>
+      <w:r>
+        <w:rPr>
+          <w:rFonts w:ascii="Calibri"/>
+        </w:rPr>
+        <w:t>que,</w:t>
+      </w:r>
+      <w:r>
+        <w:rPr>
+          <w:rFonts w:ascii="Calibri"/>
+        </w:rPr>
+        <w:t xml:space="preserve"> si una hoja A4 no le alcanza para terminar la lámina, deberá preparar otra hoja A4 con recuadro y rótulo.</w:t>
+      </w:r>
+    </w:p>
+    <w:p>
+      <w:r>
+        <w:rPr>
+          <w:rFonts w:ascii="Calibri"/>
+        </w:rPr>
+        <w:t xml:space="preserve">Para todas las láminas deben cumplirse las Normas IRAM relacionadas </w:t>
+      </w:r>
+      <w:r>
+        <w:rPr>
+          <w:rFonts w:ascii="Calibri"/>
+        </w:rPr>
+        <w:t>a:</w:t>
+      </w:r>
+      <w:r>
+        <w:rPr>
+          <w:rFonts w:ascii="Calibri"/>
+        </w:rPr>
+        <w:t xml:space="preserve"> Formatos (NI 4504), Líneas (NI 4502), Acotaciones (NI 4513), Letras y números (NI 4503), Definición de Vistas (NI 4501), Representación de Perspectivas (NI 4540).</w:t>
+      </w:r>
+    </w:p>
+    <w:p>
+      <w:r>
+        <w:rPr>
+          <w:rFonts w:ascii="Calibri"/>
+        </w:rPr>
+        <w:t xml:space="preserve">Alguna Norma IRAM mal aplicada cancela toda la lámina </w:t>
+      </w:r>
+      <w:r>
+        <w:rPr>
+          <w:rFonts w:ascii="Calibri"/>
+        </w:rPr>
+        <w:t>o</w:t>
+      </w:r>
+      <w:r>
+        <w:rPr>
+          <w:rFonts w:ascii="Calibri"/>
+        </w:rPr>
+        <w:t xml:space="preserve"> descuenta puntos.</w:t>
       </w:r>
     </w:p>
     <w:p>
@@ -679,16 +576,75 @@
           <w:rFonts w:ascii="Calibri"/>
           <w:u w:val="single"/>
         </w:rPr>
+        <w:t>-</w:t>
+      </w:r>
+      <w:r>
+        <w:rPr>
+          <w:rFonts w:ascii="Calibri"/>
+          <w:u w:val="single"/>
+        </w:rPr>
         <w:t>INFORME TECNICO:</w:t>
       </w:r>
       <w:r>
         <w:rPr>
           <w:rFonts w:ascii="Calibri"/>
         </w:rPr>
-        <w:t xml:space="preserve">  Sobre uno de los trabajos prácticos realizados en madera ó hierro. Debe incluir en éste orden los siguientes ítems  (Materiales. Herramientas y equipo de seguridad. Procesos perfectamente detallados con la palabra técnica que corresponda y ordenados numéricamente en la secuencia de los pasos realizados para fabricar el Trabajo Práctico. Ensamble de partes perfectamente detallados y ordenados, etc.).</w:t>
-      </w:r>
-    </w:p>
-    <w:p/>
+        <w:t xml:space="preserve">  Sobre uno de los trabajos prácticos realizados en madera ó hierro. Debe incluir en éste orden los siguientes </w:t>
+      </w:r>
+      <w:r>
+        <w:rPr>
+          <w:rFonts w:ascii="Calibri"/>
+        </w:rPr>
+        <w:t>ítems (</w:t>
+      </w:r>
+      <w:r>
+        <w:rPr>
+          <w:rFonts w:ascii="Calibri"/>
+        </w:rPr>
+        <w:t xml:space="preserve">Materiales. Herramientas y equipo de seguridad. Procesos perfectamente detallados con la palabra técnica que corresponda y ordenados numéricamente en la secuencia de los pasos realizados para fabricar el Trabajo Práctico. </w:t>
+      </w:r>
+      <w:r>
+        <w:rPr>
+          <w:rFonts w:ascii="Calibri"/>
+        </w:rPr>
+        <w:t xml:space="preserve">Croquis, </w:t>
+      </w:r>
+      <w:r>
+        <w:rPr>
+          <w:rFonts w:ascii="Calibri"/>
+        </w:rPr>
+        <w:t>Ensamble de partes perfectamente detallados y ordenados, etc.).</w:t>
+      </w:r>
+    </w:p>
+    <w:p>
+      <w:r>
+        <w:rPr>
+          <w:u w:val="single"/>
+        </w:rPr>
+        <w:t>-PRACTICA:</w:t>
+      </w:r>
+      <w:r>
+        <w:t xml:space="preserve"> </w:t>
+      </w:r>
+      <w:r>
+        <w:t>Realización de una pieza en madera</w:t>
+      </w:r>
+      <w:r>
+        <w:t>,</w:t>
+      </w:r>
+      <w:r>
+        <w:t xml:space="preserve"> metal</w:t>
+      </w:r>
+      <w:r>
+        <w:t>, soldadura dependiendo el año</w:t>
+      </w:r>
+      <w:r>
+        <w:t xml:space="preserve"> con un plano, en que deberá realizar la lista de herramientas requeridas y realizar la pieza en base a la interpretación del plano</w:t>
+      </w:r>
+      <w:r>
+        <w:t>.</w:t>
+      </w:r>
+    </w:p>
     <w:p>
       <w:pPr>
         <w:pStyle w:val="Prrafodelista"/>
@@ -722,7 +678,31 @@
         <w:rPr>
           <w:rFonts w:ascii="Calibri"/>
         </w:rPr>
-        <w:t>Se podrá solicitar alguna de la siguiente consignas o combinadas;</w:t>
+        <w:t>Se podrá solicitar alguna de la</w:t>
+      </w:r>
+      <w:r>
+        <w:rPr>
+          <w:rFonts w:ascii="Calibri"/>
+        </w:rPr>
+        <w:t>s</w:t>
+      </w:r>
+      <w:r>
+        <w:rPr>
+          <w:rFonts w:ascii="Calibri"/>
+        </w:rPr>
+        <w:t xml:space="preserve"> </w:t>
+      </w:r>
+      <w:r>
+        <w:rPr>
+          <w:rFonts w:ascii="Calibri"/>
+        </w:rPr>
+        <w:t>siguientes consignas</w:t>
+      </w:r>
+      <w:r>
+        <w:rPr>
+          <w:rFonts w:ascii="Calibri"/>
+        </w:rPr>
+        <w:t xml:space="preserve"> o combinadas;</w:t>
       </w:r>
     </w:p>
     <w:p>
@@ -733,18 +713,93 @@
         <w:rPr>
           <w:rFonts w:ascii="Calibri"/>
         </w:rPr>
-        <w:t>12 Preguntas extraídas de los PDF entregados ya en el classroom (1ro, 2do o 3ro) ó</w:t>
+        <w:t>-1</w:t>
+      </w:r>
+      <w:r>
+        <w:rPr>
+          <w:rFonts w:ascii="Calibri"/>
+        </w:rPr>
+        <w:t xml:space="preserve">2 </w:t>
+      </w:r>
+      <w:r>
+        <w:rPr>
+          <w:rFonts w:ascii="Calibri"/>
+        </w:rPr>
+        <w:t>preguntas</w:t>
+      </w:r>
+      <w:r>
+        <w:rPr>
+          <w:rFonts w:ascii="Calibri"/>
+        </w:rPr>
+        <w:t xml:space="preserve"> extraídas de </w:t>
+      </w:r>
+      <w:r>
+        <w:rPr>
+          <w:rFonts w:ascii="Calibri"/>
+        </w:rPr>
+        <w:t>G</w:t>
+      </w:r>
+      <w:r>
+        <w:rPr>
+          <w:rFonts w:ascii="Calibri"/>
+        </w:rPr>
+        <w:t>uía anual de actividades de CBT</w:t>
+      </w:r>
+      <w:r>
+        <w:rPr>
+          <w:rFonts w:ascii="Calibri"/>
+        </w:rPr>
+        <w:t xml:space="preserve"> disponible en la web de Ciclo básico</w:t>
+      </w:r>
+      <w:r>
+        <w:rPr>
+          <w:rFonts w:ascii="Calibri"/>
+        </w:rPr>
+        <w:t xml:space="preserve"> </w:t>
+      </w:r>
+      <w:r>
+        <w:rPr>
+          <w:rFonts w:ascii="Calibri"/>
+        </w:rPr>
+        <w:t xml:space="preserve">(1ro, 2do o 3ro) </w:t>
+      </w:r>
+      <w:r>
+        <w:rPr>
+          <w:rFonts w:ascii="Calibri"/>
+        </w:rPr>
+        <w:t>o</w:t>
       </w:r>
     </w:p>
     <w:p>
       <w:pPr>
         <w:spacing w:line="240" w:lineRule="auto"/>
-      </w:pPr>
-      <w:r>
-        <w:rPr>
-          <w:rFonts w:ascii="Calibri"/>
-        </w:rPr>
-        <w:t>Resumen de alguno de los 3 módulos teóricos de taller completos (1ro, 2do o 3ro) ó</w:t>
+        <w:rPr>
+          <w:rFonts w:ascii="Calibri"/>
+        </w:rPr>
+      </w:pPr>
+      <w:r>
+        <w:rPr>
+          <w:rFonts w:ascii="Calibri"/>
+        </w:rPr>
+        <w:t>-</w:t>
+      </w:r>
+      <w:r>
+        <w:rPr>
+          <w:rFonts w:ascii="Calibri"/>
+        </w:rPr>
+        <w:t xml:space="preserve">Esquemas de </w:t>
+      </w:r>
+      <w:r>
+        <w:rPr>
+          <w:rFonts w:ascii="Calibri"/>
+        </w:rPr>
+        <w:t>cableado (</w:t>
+      </w:r>
+      <w:r>
+        <w:rPr>
+          <w:rFonts w:ascii="Calibri"/>
+        </w:rPr>
+        <w:t>2do y 3ro)</w:t>
       </w:r>
     </w:p>
     <w:p>
@@ -755,30 +810,7 @@
         <w:rPr>
           <w:rFonts w:ascii="Calibri"/>
         </w:rPr>
-        <w:t xml:space="preserve">Resumen de algunos temas  </w:t>
-      </w:r>
-      <w:r>
-        <w:rPr>
-          <w:rFonts w:ascii="Calibri"/>
-        </w:rPr>
-        <w:t xml:space="preserve">de los pdf entregados </w:t>
-      </w:r>
-      <w:r>
-        <w:rPr>
-          <w:rFonts w:ascii="Calibri"/>
-        </w:rPr>
-        <w:t>(1ro, 2do o 3ro) ó</w:t>
-      </w:r>
-    </w:p>
-    <w:p>
-      <w:pPr>
-        <w:spacing w:line="240" w:lineRule="auto"/>
-      </w:pPr>
-      <w:r>
-        <w:rPr>
-          <w:rFonts w:ascii="Calibri"/>
-        </w:rPr>
-        <w:t xml:space="preserve">Esquemas de cableado  (2do y 3ro) </w:t>
+        <w:t xml:space="preserve"> </w:t>
       </w:r>
       <w:r>
         <w:rPr>
@@ -787,7 +819,7 @@
           <w:lang w:val="es-ES" w:eastAsia="es-ES"/>
         </w:rPr>
         <w:drawing>
-          <wp:inline distT="0" distB="0" distL="0" distR="0">
+          <wp:inline distT="0" distB="0" distL="0" distR="0" wp14:anchorId="5B407355" wp14:editId="52957027">
             <wp:extent cx="839599" cy="978011"/>
             <wp:effectExtent l="19050" t="0" r="0" b="0"/>
             <wp:docPr id="1" name="Imagen 1"/>
@@ -836,18 +868,7 @@
         <w:rPr>
           <w:rFonts w:ascii="Calibri"/>
         </w:rPr>
-        <w:t xml:space="preserve"> ó</w:t>
-      </w:r>
-    </w:p>
-    <w:p>
-      <w:pPr>
-        <w:spacing w:line="240" w:lineRule="auto"/>
-      </w:pPr>
-      <w:r>
-        <w:rPr>
-          <w:rFonts w:ascii="Calibri"/>
-        </w:rPr>
-        <w:t>Cálculo de circuitos eléctricos (solo 2do).</w:t>
+        <w:t xml:space="preserve"> </w:t>
       </w:r>
     </w:p>
     <w:p/>
@@ -922,7 +943,6 @@
         <w:rPr>
           <w:rFonts w:ascii="Calibri"/>
         </w:rPr>
-        <w:lastRenderedPageBreak/>
         <w:t xml:space="preserve">Los trabajos desprolijos, las faltas de ortografía, tachaduras con liquid paper ó birome, las respuestas incompletas, presentar el examen de otra forma a la solicitada pueden concluir a cancelar la respuesta o a bajar puntos. </w:t>
       </w:r>
     </w:p>
@@ -938,34 +958,7 @@
         <w:rPr>
           <w:rFonts w:ascii="Calibri"/>
         </w:rPr>
-        <w:t>Lo que realice en ésta etapa 2 y lo entregado en la etapa 1 formarán la calificación final del examen.</w:t>
-      </w:r>
-    </w:p>
-    <w:p>
-      <w:pPr>
-        <w:pStyle w:val="Prrafodelista"/>
-        <w:numPr>
-          <w:ilvl w:val="0"/>
-          <w:numId w:val="2"/>
-        </w:numPr>
-      </w:pPr>
-      <w:r>
-        <w:rPr>
-          <w:rFonts w:ascii="Calibri"/>
-        </w:rPr>
-        <w:t>Los temas que no conozca vaya investigándol</w:t>
-      </w:r>
-      <w:r>
-        <w:rPr>
-          <w:rFonts w:ascii="Calibri"/>
-        </w:rPr>
-        <w:t xml:space="preserve">os en Internet. Recuerde que no está en clase, usted está en una instancia de </w:t>
-      </w:r>
-      <w:r>
-        <w:rPr>
-          <w:rFonts w:ascii="Calibri"/>
-        </w:rPr>
-        <w:t>examen.</w:t>
+        <w:t>Recuerde prepararse correctamente, ya que esto es una instancia de evaluación.</w:t>
       </w:r>
     </w:p>
     <w:p/>
@@ -985,7 +978,43 @@
           <w:sz w:val="32"/>
           <w:szCs w:val="32"/>
         </w:rPr>
-        <w:t xml:space="preserve">Para poder acreditar el examen de taller deberá aprobar totalmente los 3 Items a), b) y c)  aquí detallados sin excepción, </w:t>
+        <w:t xml:space="preserve">Para poder acreditar el examen de taller deberá aprobar totalmente los 3 </w:t>
+      </w:r>
+      <w:r>
+        <w:rPr>
+          <w:rFonts w:ascii="Calibri"/>
+          <w:b/>
+          <w:sz w:val="32"/>
+          <w:szCs w:val="32"/>
+        </w:rPr>
+        <w:t>ítems</w:t>
+      </w:r>
+      <w:r>
+        <w:rPr>
+          <w:rFonts w:ascii="Calibri"/>
+          <w:b/>
+          <w:sz w:val="32"/>
+          <w:szCs w:val="32"/>
+        </w:rPr>
+        <w:t xml:space="preserve"> a), b) y c</w:t>
+      </w:r>
+      <w:r>
+        <w:rPr>
+          <w:rFonts w:ascii="Calibri"/>
+          <w:b/>
+          <w:sz w:val="32"/>
+          <w:szCs w:val="32"/>
+        </w:rPr>
+        <w:t>) aquí</w:t>
+      </w:r>
+      <w:r>
+        <w:rPr>
+          <w:rFonts w:ascii="Calibri"/>
+          <w:b/>
+          <w:sz w:val="32"/>
+          <w:szCs w:val="32"/>
+        </w:rPr>
+        <w:t xml:space="preserve"> detallados sin excepción, </w:t>
       </w:r>
       <w:r>
         <w:rPr>
@@ -1005,27 +1034,6 @@
           <w:szCs w:val="32"/>
         </w:rPr>
         <w:t>, no se acreditará el examen. Lo entregado en la etapa 1 es parte de la nota.</w:t>
-      </w:r>
-    </w:p>
-    <w:p>
-      <w:pPr>
-        <w:jc w:val="center"/>
-        <w:rPr>
-          <w:b/>
-          <w:i/>
-          <w:sz w:val="32"/>
-          <w:szCs w:val="32"/>
-        </w:rPr>
-      </w:pPr>
-      <w:r>
-        <w:rPr>
-          <w:rFonts w:ascii="Calibri"/>
-          <w:b/>
-          <w:i/>
-          <w:sz w:val="32"/>
-          <w:szCs w:val="32"/>
-        </w:rPr>
-        <w:t>Sus docentes de Taller, le desean el mejor de los éxitos… a prepararse</w:t>
       </w:r>
     </w:p>
     <w:sectPr>
@@ -1039,8 +1047,8 @@
 </file>
 
 <file path=word/endnotes.xml><?xml version="1.0" encoding="utf-8"?>
-<w:endnotes xmlns:ve="http://schemas.openxmlformats.org/markup-compatibility/2006" xmlns:o="urn:schemas-microsoft-com:office:office" xmlns:r="http://schemas.openxmlformats.org/officeDocument/2006/relationships" xmlns:m="http://schemas.openxmlformats.org/officeDocument/2006/math" xmlns:v="urn:schemas-microsoft-com:vml" xmlns:wp="http://schemas.openxmlformats.org/drawingml/2006/wordprocessingDrawing" xmlns:w10="urn:schemas-microsoft-com:office:word" xmlns:w="http://schemas.openxmlformats.org/wordprocessingml/2006/main" xmlns:wne="http://schemas.microsoft.com/office/word/2006/wordml">
-  <w:endnote w:type="separator" w:id="0">
+<w:endnotes xmlns:wpc="http://schemas.microsoft.com/office/word/2010/wordprocessingCanvas" xmlns:cx="http://schemas.microsoft.com/office/drawing/2014/chartex" xmlns:cx1="http://schemas.microsoft.com/office/drawing/2015/9/8/chartex" xmlns:cx2="http://schemas.microsoft.com/office/drawing/2015/10/21/chartex" xmlns:cx3="http://schemas.microsoft.com/office/drawing/2016/5/9/chartex" xmlns:cx4="http://schemas.microsoft.com/office/drawing/2016/5/10/chartex" xmlns:cx5="http://schemas.microsoft.com/office/drawing/2016/5/11/chartex" xmlns:cx6="http://schemas.microsoft.com/office/drawing/2016/5/12/chartex" xmlns:cx7="http://schemas.microsoft.com/office/drawing/2016/5/13/chartex" xmlns:cx8="http://schemas.microsoft.com/office/drawing/2016/5/14/chartex" xmlns:mc="http://schemas.openxmlformats.org/markup-compatibility/2006" xmlns:aink="http://schemas.microsoft.com/office/drawing/2016/ink" xmlns:am3d="http://schemas.microsoft.com/office/drawing/2017/model3d" xmlns:o="urn:schemas-microsoft-com:office:office" xmlns:oel="http://schemas.microsoft.com/office/2019/extlst" xmlns:r="http://schemas.openxmlformats.org/officeDocument/2006/relationships" xmlns:m="http://schemas.openxmlformats.org/officeDocument/2006/math" xmlns:v="urn:schemas-microsoft-com:vml" xmlns:wp14="http://schemas.microsoft.com/office/word/2010/wordprocessingDrawing" xmlns:wp="http://schemas.openxmlformats.org/drawingml/2006/wordprocessingDrawing" xmlns:w10="urn:schemas-microsoft-com:office:word" xmlns:w="http://schemas.openxmlformats.org/wordprocessingml/2006/main" xmlns:w14="http://schemas.microsoft.com/office/word/2010/wordml" xmlns:w15="http://schemas.microsoft.com/office/word/2012/wordml" xmlns:w16cex="http://schemas.microsoft.com/office/word/2018/wordml/cex" xmlns:w16cid="http://schemas.microsoft.com/office/word/2016/wordml/cid" xmlns:w16="http://schemas.microsoft.com/office/word/2018/wordml" xmlns:w16sdtdh="http://schemas.microsoft.com/office/word/2020/wordml/sdtdatahash" xmlns:w16se="http://schemas.microsoft.com/office/word/2015/wordml/symex" xmlns:wpg="http://schemas.microsoft.com/office/word/2010/wordprocessingGroup" xmlns:wpi="http://schemas.microsoft.com/office/word/2010/wordprocessingInk" xmlns:wne="http://schemas.microsoft.com/office/word/2006/wordml" xmlns:wps="http://schemas.microsoft.com/office/word/2010/wordprocessingShape" mc:Ignorable="w14 w15 w16se w16cid w16 w16cex w16sdtdh wp14">
+  <w:endnote w:type="separator" w:id="-1">
     <w:p>
       <w:pPr>
         <w:spacing w:after="0" w:line="240" w:lineRule="auto"/>
@@ -1050,7 +1058,7 @@
       </w:r>
     </w:p>
   </w:endnote>
-  <w:endnote w:type="continuationSeparator" w:id="1">
+  <w:endnote w:type="continuationSeparator" w:id="0">
     <w:p>
       <w:pPr>
         <w:spacing w:after="0" w:line="240" w:lineRule="auto"/>
@@ -1064,7 +1072,7 @@
 </file>
 
 <file path=word/footer1.xml><?xml version="1.0" encoding="utf-8"?>
-<w:ftr xmlns:ve="http://schemas.openxmlformats.org/markup-compatibility/2006" xmlns:o="urn:schemas-microsoft-com:office:office" xmlns:r="http://schemas.openxmlformats.org/officeDocument/2006/relationships" xmlns:m="http://schemas.openxmlformats.org/officeDocument/2006/math" xmlns:v="urn:schemas-microsoft-com:vml" xmlns:wp="http://schemas.openxmlformats.org/drawingml/2006/wordprocessingDrawing" xmlns:w10="urn:schemas-microsoft-com:office:word" xmlns:w="http://schemas.openxmlformats.org/wordprocessingml/2006/main" xmlns:wne="http://schemas.microsoft.com/office/word/2006/wordml">
+<w:ftr xmlns:wpc="http://schemas.microsoft.com/office/word/2010/wordprocessingCanvas" xmlns:cx="http://schemas.microsoft.com/office/drawing/2014/chartex" xmlns:cx1="http://schemas.microsoft.com/office/drawing/2015/9/8/chartex" xmlns:cx2="http://schemas.microsoft.com/office/drawing/2015/10/21/chartex" xmlns:cx3="http://schemas.microsoft.com/office/drawing/2016/5/9/chartex" xmlns:cx4="http://schemas.microsoft.com/office/drawing/2016/5/10/chartex" xmlns:cx5="http://schemas.microsoft.com/office/drawing/2016/5/11/chartex" xmlns:cx6="http://schemas.microsoft.com/office/drawing/2016/5/12/chartex" xmlns:cx7="http://schemas.microsoft.com/office/drawing/2016/5/13/chartex" xmlns:cx8="http://schemas.microsoft.com/office/drawing/2016/5/14/chartex" xmlns:mc="http://schemas.openxmlformats.org/markup-compatibility/2006" xmlns:aink="http://schemas.microsoft.com/office/drawing/2016/ink" xmlns:am3d="http://schemas.microsoft.com/office/drawing/2017/model3d" xmlns:o="urn:schemas-microsoft-com:office:office" xmlns:oel="http://schemas.microsoft.com/office/2019/extlst" xmlns:r="http://schemas.openxmlformats.org/officeDocument/2006/relationships" xmlns:m="http://schemas.openxmlformats.org/officeDocument/2006/math" xmlns:v="urn:schemas-microsoft-com:vml" xmlns:wp14="http://schemas.microsoft.com/office/word/2010/wordprocessingDrawing" xmlns:wp="http://schemas.openxmlformats.org/drawingml/2006/wordprocessingDrawing" xmlns:w10="urn:schemas-microsoft-com:office:word" xmlns:w="http://schemas.openxmlformats.org/wordprocessingml/2006/main" xmlns:w14="http://schemas.microsoft.com/office/word/2010/wordml" xmlns:w15="http://schemas.microsoft.com/office/word/2012/wordml" xmlns:w16cex="http://schemas.microsoft.com/office/word/2018/wordml/cex" xmlns:w16cid="http://schemas.microsoft.com/office/word/2016/wordml/cid" xmlns:w16="http://schemas.microsoft.com/office/word/2018/wordml" xmlns:w16sdtdh="http://schemas.microsoft.com/office/word/2020/wordml/sdtdatahash" xmlns:w16se="http://schemas.microsoft.com/office/word/2015/wordml/symex" xmlns:wpg="http://schemas.microsoft.com/office/word/2010/wordprocessingGroup" xmlns:wpi="http://schemas.microsoft.com/office/word/2010/wordprocessingInk" xmlns:wne="http://schemas.microsoft.com/office/word/2006/wordml" xmlns:wps="http://schemas.microsoft.com/office/word/2010/wordprocessingShape" mc:Ignorable="w14 w15 w16se w16cid w16 w16cex w16sdtdh wp14">
   <w:sdt>
     <w:sdtPr>
       <w:id w:val="3101066"/>
@@ -1133,8 +1141,8 @@
 </file>
 
 <file path=word/footnotes.xml><?xml version="1.0" encoding="utf-8"?>
-<w:footnotes xmlns:ve="http://schemas.openxmlformats.org/markup-compatibility/2006" xmlns:o="urn:schemas-microsoft-com:office:office" xmlns:r="http://schemas.openxmlformats.org/officeDocument/2006/relationships" xmlns:m="http://schemas.openxmlformats.org/officeDocument/2006/math" xmlns:v="urn:schemas-microsoft-com:vml" xmlns:wp="http://schemas.openxmlformats.org/drawingml/2006/wordprocessingDrawing" xmlns:w10="urn:schemas-microsoft-com:office:word" xmlns:w="http://schemas.openxmlformats.org/wordprocessingml/2006/main" xmlns:wne="http://schemas.microsoft.com/office/word/2006/wordml">
-  <w:footnote w:type="separator" w:id="0">
+<w:footnotes xmlns:wpc="http://schemas.microsoft.com/office/word/2010/wordprocessingCanvas" xmlns:cx="http://schemas.microsoft.com/office/drawing/2014/chartex" xmlns:cx1="http://schemas.microsoft.com/office/drawing/2015/9/8/chartex" xmlns:cx2="http://schemas.microsoft.com/office/drawing/2015/10/21/chartex" xmlns:cx3="http://schemas.microsoft.com/office/drawing/2016/5/9/chartex" xmlns:cx4="http://schemas.microsoft.com/office/drawing/2016/5/10/chartex" xmlns:cx5="http://schemas.microsoft.com/office/drawing/2016/5/11/chartex" xmlns:cx6="http://schemas.microsoft.com/office/drawing/2016/5/12/chartex" xmlns:cx7="http://schemas.microsoft.com/office/drawing/2016/5/13/chartex" xmlns:cx8="http://schemas.microsoft.com/office/drawing/2016/5/14/chartex" xmlns:mc="http://schemas.openxmlformats.org/markup-compatibility/2006" xmlns:aink="http://schemas.microsoft.com/office/drawing/2016/ink" xmlns:am3d="http://schemas.microsoft.com/office/drawing/2017/model3d" xmlns:o="urn:schemas-microsoft-com:office:office" xmlns:oel="http://schemas.microsoft.com/office/2019/extlst" xmlns:r="http://schemas.openxmlformats.org/officeDocument/2006/relationships" xmlns:m="http://schemas.openxmlformats.org/officeDocument/2006/math" xmlns:v="urn:schemas-microsoft-com:vml" xmlns:wp14="http://schemas.microsoft.com/office/word/2010/wordprocessingDrawing" xmlns:wp="http://schemas.openxmlformats.org/drawingml/2006/wordprocessingDrawing" xmlns:w10="urn:schemas-microsoft-com:office:word" xmlns:w="http://schemas.openxmlformats.org/wordprocessingml/2006/main" xmlns:w14="http://schemas.microsoft.com/office/word/2010/wordml" xmlns:w15="http://schemas.microsoft.com/office/word/2012/wordml" xmlns:w16cex="http://schemas.microsoft.com/office/word/2018/wordml/cex" xmlns:w16cid="http://schemas.microsoft.com/office/word/2016/wordml/cid" xmlns:w16="http://schemas.microsoft.com/office/word/2018/wordml" xmlns:w16sdtdh="http://schemas.microsoft.com/office/word/2020/wordml/sdtdatahash" xmlns:w16se="http://schemas.microsoft.com/office/word/2015/wordml/symex" xmlns:wpg="http://schemas.microsoft.com/office/word/2010/wordprocessingGroup" xmlns:wpi="http://schemas.microsoft.com/office/word/2010/wordprocessingInk" xmlns:wne="http://schemas.microsoft.com/office/word/2006/wordml" xmlns:wps="http://schemas.microsoft.com/office/word/2010/wordprocessingShape" mc:Ignorable="w14 w15 w16se w16cid w16 w16cex w16sdtdh wp14">
+  <w:footnote w:type="separator" w:id="-1">
     <w:p>
       <w:pPr>
         <w:spacing w:after="0" w:line="240" w:lineRule="auto"/>
@@ -1144,7 +1152,7 @@
       </w:r>
     </w:p>
   </w:footnote>
-  <w:footnote w:type="continuationSeparator" w:id="1">
+  <w:footnote w:type="continuationSeparator" w:id="0">
     <w:p>
       <w:pPr>
         <w:spacing w:after="0" w:line="240" w:lineRule="auto"/>
@@ -1158,8 +1166,8 @@
 </file>
 
 <file path=word/numbering.xml><?xml version="1.0" encoding="utf-8"?>
-<w:numbering xmlns:ve="http://schemas.openxmlformats.org/markup-compatibility/2006" xmlns:o="urn:schemas-microsoft-com:office:office" xmlns:r="http://schemas.openxmlformats.org/officeDocument/2006/relationships" xmlns:m="http://schemas.openxmlformats.org/officeDocument/2006/math" xmlns:v="urn:schemas-microsoft-com:vml" xmlns:wp="http://schemas.openxmlformats.org/drawingml/2006/wordprocessingDrawing" xmlns:w10="urn:schemas-microsoft-com:office:word" xmlns:w="http://schemas.openxmlformats.org/wordprocessingml/2006/main" xmlns:wne="http://schemas.microsoft.com/office/word/2006/wordml">
-  <w:abstractNum w:abstractNumId="0">
+<w:numbering xmlns:wpc="http://schemas.microsoft.com/office/word/2010/wordprocessingCanvas" xmlns:cx="http://schemas.microsoft.com/office/drawing/2014/chartex" xmlns:cx1="http://schemas.microsoft.com/office/drawing/2015/9/8/chartex" xmlns:cx2="http://schemas.microsoft.com/office/drawing/2015/10/21/chartex" xmlns:cx3="http://schemas.microsoft.com/office/drawing/2016/5/9/chartex" xmlns:cx4="http://schemas.microsoft.com/office/drawing/2016/5/10/chartex" xmlns:cx5="http://schemas.microsoft.com/office/drawing/2016/5/11/chartex" xmlns:cx6="http://schemas.microsoft.com/office/drawing/2016/5/12/chartex" xmlns:cx7="http://schemas.microsoft.com/office/drawing/2016/5/13/chartex" xmlns:cx8="http://schemas.microsoft.com/office/drawing/2016/5/14/chartex" xmlns:mc="http://schemas.openxmlformats.org/markup-compatibility/2006" xmlns:aink="http://schemas.microsoft.com/office/drawing/2016/ink" xmlns:am3d="http://schemas.microsoft.com/office/drawing/2017/model3d" xmlns:o="urn:schemas-microsoft-com:office:office" xmlns:oel="http://schemas.microsoft.com/office/2019/extlst" xmlns:r="http://schemas.openxmlformats.org/officeDocument/2006/relationships" xmlns:m="http://schemas.openxmlformats.org/officeDocument/2006/math" xmlns:v="urn:schemas-microsoft-com:vml" xmlns:wp14="http://schemas.microsoft.com/office/word/2010/wordprocessingDrawing" xmlns:wp="http://schemas.openxmlformats.org/drawingml/2006/wordprocessingDrawing" xmlns:w10="urn:schemas-microsoft-com:office:word" xmlns:w="http://schemas.openxmlformats.org/wordprocessingml/2006/main" xmlns:w14="http://schemas.microsoft.com/office/word/2010/wordml" xmlns:w15="http://schemas.microsoft.com/office/word/2012/wordml" xmlns:w16cex="http://schemas.microsoft.com/office/word/2018/wordml/cex" xmlns:w16cid="http://schemas.microsoft.com/office/word/2016/wordml/cid" xmlns:w16="http://schemas.microsoft.com/office/word/2018/wordml" xmlns:w16sdtdh="http://schemas.microsoft.com/office/word/2020/wordml/sdtdatahash" xmlns:w16se="http://schemas.microsoft.com/office/word/2015/wordml/symex" xmlns:wpg="http://schemas.microsoft.com/office/word/2010/wordprocessingGroup" xmlns:wpi="http://schemas.microsoft.com/office/word/2010/wordprocessingInk" xmlns:wne="http://schemas.microsoft.com/office/word/2006/wordml" xmlns:wps="http://schemas.microsoft.com/office/word/2010/wordprocessingShape" mc:Ignorable="w14 w15 w16se w16cid w16 w16cex w16sdtdh wp14">
+  <w:abstractNum w:abstractNumId="0" w15:restartNumberingAfterBreak="0">
     <w:nsid w:val="01B40CBC"/>
     <w:multiLevelType w:val="hybridMultilevel"/>
     <w:tmpl w:val="8ADA618C"/>
@@ -1272,7 +1280,7 @@
       </w:rPr>
     </w:lvl>
   </w:abstractNum>
-  <w:abstractNum w:abstractNumId="1">
+  <w:abstractNum w:abstractNumId="1" w15:restartNumberingAfterBreak="0">
     <w:nsid w:val="1C675D62"/>
     <w:multiLevelType w:val="hybridMultilevel"/>
     <w:tmpl w:val="7DC8C716"/>
@@ -1385,7 +1393,7 @@
       </w:rPr>
     </w:lvl>
   </w:abstractNum>
-  <w:abstractNum w:abstractNumId="2">
+  <w:abstractNum w:abstractNumId="2" w15:restartNumberingAfterBreak="0">
     <w:nsid w:val="71C13748"/>
     <w:multiLevelType w:val="hybridMultilevel"/>
     <w:tmpl w:val="75A01A72"/>
@@ -1474,20 +1482,20 @@
       </w:pPr>
     </w:lvl>
   </w:abstractNum>
-  <w:num w:numId="1">
+  <w:num w:numId="1" w16cid:durableId="1267929189">
     <w:abstractNumId w:val="2"/>
   </w:num>
-  <w:num w:numId="2">
+  <w:num w:numId="2" w16cid:durableId="143551858">
     <w:abstractNumId w:val="1"/>
   </w:num>
-  <w:num w:numId="3">
+  <w:num w:numId="3" w16cid:durableId="278030317">
     <w:abstractNumId w:val="0"/>
   </w:num>
 </w:numbering>
 </file>
 
 <file path=word/styles.xml><?xml version="1.0" encoding="utf-8"?>
-<w:styles xmlns:r="http://schemas.openxmlformats.org/officeDocument/2006/relationships" xmlns:w="http://schemas.openxmlformats.org/wordprocessingml/2006/main">
+<w:styles xmlns:mc="http://schemas.openxmlformats.org/markup-compatibility/2006" xmlns:r="http://schemas.openxmlformats.org/officeDocument/2006/relationships" xmlns:w="http://schemas.openxmlformats.org/wordprocessingml/2006/main" xmlns:w14="http://schemas.microsoft.com/office/word/2010/wordml" xmlns:w15="http://schemas.microsoft.com/office/word/2012/wordml" xmlns:w16cex="http://schemas.microsoft.com/office/word/2018/wordml/cex" xmlns:w16cid="http://schemas.microsoft.com/office/word/2016/wordml/cid" xmlns:w16="http://schemas.microsoft.com/office/word/2018/wordml" xmlns:w16sdtdh="http://schemas.microsoft.com/office/word/2020/wordml/sdtdatahash" xmlns:w16se="http://schemas.microsoft.com/office/word/2015/wordml/symex" mc:Ignorable="w14 w15 w16se w16cid w16 w16cex w16sdtdh">
   <w:docDefaults>
     <w:rPrDefault>
       <w:rPr>
@@ -1503,144 +1511,383 @@
       </w:pPr>
     </w:pPrDefault>
   </w:docDefaults>
-  <w:latentStyles w:defLockedState="0" w:defUIPriority="99" w:defSemiHidden="1" w:defUnhideWhenUsed="1" w:defQFormat="0" w:count="267">
-    <w:lsdException w:name="Normal" w:semiHidden="0" w:uiPriority="0" w:unhideWhenUsed="0" w:qFormat="1"/>
-    <w:lsdException w:name="heading 1" w:semiHidden="0" w:uiPriority="9" w:unhideWhenUsed="0" w:qFormat="1"/>
-    <w:lsdException w:name="heading 2" w:uiPriority="9" w:qFormat="1"/>
-    <w:lsdException w:name="heading 3" w:uiPriority="9" w:qFormat="1"/>
-    <w:lsdException w:name="heading 4" w:uiPriority="9" w:qFormat="1"/>
-    <w:lsdException w:name="heading 5" w:uiPriority="9" w:qFormat="1"/>
-    <w:lsdException w:name="heading 6" w:uiPriority="9" w:qFormat="1"/>
-    <w:lsdException w:name="heading 7" w:uiPriority="9" w:qFormat="1"/>
-    <w:lsdException w:name="heading 8" w:uiPriority="9" w:qFormat="1"/>
-    <w:lsdException w:name="heading 9" w:uiPriority="9" w:qFormat="1"/>
-    <w:lsdException w:name="toc 1" w:uiPriority="39"/>
-    <w:lsdException w:name="toc 2" w:uiPriority="39"/>
-    <w:lsdException w:name="toc 3" w:uiPriority="39"/>
-    <w:lsdException w:name="toc 4" w:uiPriority="39"/>
-    <w:lsdException w:name="toc 5" w:uiPriority="39"/>
-    <w:lsdException w:name="toc 6" w:uiPriority="39"/>
-    <w:lsdException w:name="toc 7" w:uiPriority="39"/>
-    <w:lsdException w:name="toc 8" w:uiPriority="39"/>
-    <w:lsdException w:name="toc 9" w:uiPriority="39"/>
-    <w:lsdException w:name="caption" w:uiPriority="35" w:qFormat="1"/>
-    <w:lsdException w:name="Title" w:semiHidden="0" w:uiPriority="10" w:unhideWhenUsed="0" w:qFormat="1"/>
-    <w:lsdException w:name="Default Paragraph Font" w:uiPriority="1"/>
-    <w:lsdException w:name="Subtitle" w:semiHidden="0" w:uiPriority="11" w:unhideWhenUsed="0" w:qFormat="1"/>
-    <w:lsdException w:name="Strong" w:semiHidden="0" w:uiPriority="22" w:unhideWhenUsed="0" w:qFormat="1"/>
-    <w:lsdException w:name="Emphasis" w:semiHidden="0" w:uiPriority="20" w:unhideWhenUsed="0" w:qFormat="1"/>
-    <w:lsdException w:name="Table Grid" w:semiHidden="0" w:uiPriority="59" w:unhideWhenUsed="0"/>
-    <w:lsdException w:name="Placeholder Text" w:unhideWhenUsed="0"/>
-    <w:lsdException w:name="No Spacing" w:semiHidden="0" w:uiPriority="1" w:unhideWhenUsed="0" w:qFormat="1"/>
-    <w:lsdException w:name="Light Shading" w:semiHidden="0" w:uiPriority="60" w:unhideWhenUsed="0"/>
-    <w:lsdException w:name="Light List" w:semiHidden="0" w:uiPriority="61" w:unhideWhenUsed="0"/>
-    <w:lsdException w:name="Light Grid" w:semiHidden="0" w:uiPriority="62" w:unhideWhenUsed="0"/>
-    <w:lsdException w:name="Medium Shading 1" w:semiHidden="0" w:uiPriority="63" w:unhideWhenUsed="0"/>
-    <w:lsdException w:name="Medium Shading 2" w:semiHidden="0" w:uiPriority="64" w:unhideWhenUsed="0"/>
-    <w:lsdException w:name="Medium List 1" w:semiHidden="0" w:uiPriority="65" w:unhideWhenUsed="0"/>
-    <w:lsdException w:name="Medium List 2" w:semiHidden="0" w:uiPriority="66" w:unhideWhenUsed="0"/>
-    <w:lsdException w:name="Medium Grid 1" w:semiHidden="0" w:uiPriority="67" w:unhideWhenUsed="0"/>
-    <w:lsdException w:name="Medium Grid 2" w:semiHidden="0" w:uiPriority="68" w:unhideWhenUsed="0"/>
-    <w:lsdException w:name="Medium Grid 3" w:semiHidden="0" w:uiPriority="69" w:unhideWhenUsed="0"/>
-    <w:lsdException w:name="Dark List" w:semiHidden="0" w:uiPriority="70" w:unhideWhenUsed="0"/>
-    <w:lsdException w:name="Colorful Shading" w:semiHidden="0" w:uiPriority="71" w:unhideWhenUsed="0"/>
-    <w:lsdException w:name="Colorful List" w:semiHidden="0" w:uiPriority="72" w:unhideWhenUsed="0"/>
-    <w:lsdException w:name="Colorful Grid" w:semiHidden="0" w:uiPriority="73" w:unhideWhenUsed="0"/>
-    <w:lsdException w:name="Light Shading Accent 1" w:semiHidden="0" w:uiPriority="60" w:unhideWhenUsed="0"/>
-    <w:lsdException w:name="Light List Accent 1" w:semiHidden="0" w:uiPriority="61" w:unhideWhenUsed="0"/>
-    <w:lsdException w:name="Light Grid Accent 1" w:semiHidden="0" w:uiPriority="62" w:unhideWhenUsed="0"/>
-    <w:lsdException w:name="Medium Shading 1 Accent 1" w:semiHidden="0" w:uiPriority="63" w:unhideWhenUsed="0"/>
-    <w:lsdException w:name="Medium Shading 2 Accent 1" w:semiHidden="0" w:uiPriority="64" w:unhideWhenUsed="0"/>
-    <w:lsdException w:name="Medium List 1 Accent 1" w:semiHidden="0" w:uiPriority="65" w:unhideWhenUsed="0"/>
-    <w:lsdException w:name="Revision" w:unhideWhenUsed="0"/>
-    <w:lsdException w:name="List Paragraph" w:semiHidden="0" w:uiPriority="34" w:unhideWhenUsed="0" w:qFormat="1"/>
-    <w:lsdException w:name="Quote" w:semiHidden="0" w:uiPriority="29" w:unhideWhenUsed="0" w:qFormat="1"/>
-    <w:lsdException w:name="Intense Quote" w:semiHidden="0" w:uiPriority="30" w:unhideWhenUsed="0" w:qFormat="1"/>
-    <w:lsdException w:name="Medium List 2 Accent 1" w:semiHidden="0" w:uiPriority="66" w:unhideWhenUsed="0"/>
-    <w:lsdException w:name="Medium Grid 1 Accent 1" w:semiHidden="0" w:uiPriority="67" w:unhideWhenUsed="0"/>
-    <w:lsdException w:name="Medium Grid 2 Accent 1" w:semiHidden="0" w:uiPriority="68" w:unhideWhenUsed="0"/>
-    <w:lsdException w:name="Medium Grid 3 Accent 1" w:semiHidden="0" w:uiPriority="69" w:unhideWhenUsed="0"/>
-    <w:lsdException w:name="Dark List Accent 1" w:semiHidden="0" w:uiPriority="70" w:unhideWhenUsed="0"/>
-    <w:lsdException w:name="Colorful Shading Accent 1" w:semiHidden="0" w:uiPriority="71" w:unhideWhenUsed="0"/>
-    <w:lsdException w:name="Colorful List Accent 1" w:semiHidden="0" w:uiPriority="72" w:unhideWhenUsed="0"/>
-    <w:lsdException w:name="Colorful Grid Accent 1" w:semiHidden="0" w:uiPriority="73" w:unhideWhenUsed="0"/>
-    <w:lsdException w:name="Light Shading Accent 2" w:semiHidden="0" w:uiPriority="60" w:unhideWhenUsed="0"/>
-    <w:lsdException w:name="Light List Accent 2" w:semiHidden="0" w:uiPriority="61" w:unhideWhenUsed="0"/>
-    <w:lsdException w:name="Light Grid Accent 2" w:semiHidden="0" w:uiPriority="62" w:unhideWhenUsed="0"/>
-    <w:lsdException w:name="Medium Shading 1 Accent 2" w:semiHidden="0" w:uiPriority="63" w:unhideWhenUsed="0"/>
-    <w:lsdException w:name="Medium Shading 2 Accent 2" w:semiHidden="0" w:uiPriority="64" w:unhideWhenUsed="0"/>
-    <w:lsdException w:name="Medium List 1 Accent 2" w:semiHidden="0" w:uiPriority="65" w:unhideWhenUsed="0"/>
-    <w:lsdException w:name="Medium List 2 Accent 2" w:semiHidden="0" w:uiPriority="66" w:unhideWhenUsed="0"/>
-    <w:lsdException w:name="Medium Grid 1 Accent 2" w:semiHidden="0" w:uiPriority="67" w:unhideWhenUsed="0"/>
-    <w:lsdException w:name="Medium Grid 2 Accent 2" w:semiHidden="0" w:uiPriority="68" w:unhideWhenUsed="0"/>
-    <w:lsdException w:name="Medium Grid 3 Accent 2" w:semiHidden="0" w:uiPriority="69" w:unhideWhenUsed="0"/>
-    <w:lsdException w:name="Dark List Accent 2" w:semiHidden="0" w:uiPriority="70" w:unhideWhenUsed="0"/>
-    <w:lsdException w:name="Colorful Shading Accent 2" w:semiHidden="0" w:uiPriority="71" w:unhideWhenUsed="0"/>
-    <w:lsdException w:name="Colorful List Accent 2" w:semiHidden="0" w:uiPriority="72" w:unhideWhenUsed="0"/>
-    <w:lsdException w:name="Colorful Grid Accent 2" w:semiHidden="0" w:uiPriority="73" w:unhideWhenUsed="0"/>
-    <w:lsdException w:name="Light Shading Accent 3" w:semiHidden="0" w:uiPriority="60" w:unhideWhenUsed="0"/>
-    <w:lsdException w:name="Light List Accent 3" w:semiHidden="0" w:uiPriority="61" w:unhideWhenUsed="0"/>
-    <w:lsdException w:name="Light Grid Accent 3" w:semiHidden="0" w:uiPriority="62" w:unhideWhenUsed="0"/>
-    <w:lsdException w:name="Medium Shading 1 Accent 3" w:semiHidden="0" w:uiPriority="63" w:unhideWhenUsed="0"/>
-    <w:lsdException w:name="Medium Shading 2 Accent 3" w:semiHidden="0" w:uiPriority="64" w:unhideWhenUsed="0"/>
-    <w:lsdException w:name="Medium List 1 Accent 3" w:semiHidden="0" w:uiPriority="65" w:unhideWhenUsed="0"/>
-    <w:lsdException w:name="Medium List 2 Accent 3" w:semiHidden="0" w:uiPriority="66" w:unhideWhenUsed="0"/>
-    <w:lsdException w:name="Medium Grid 1 Accent 3" w:semiHidden="0" w:uiPriority="67" w:unhideWhenUsed="0"/>
-    <w:lsdException w:name="Medium Grid 2 Accent 3" w:semiHidden="0" w:uiPriority="68" w:unhideWhenUsed="0"/>
-    <w:lsdException w:name="Medium Grid 3 Accent 3" w:semiHidden="0" w:uiPriority="69" w:unhideWhenUsed="0"/>
-    <w:lsdException w:name="Dark List Accent 3" w:semiHidden="0" w:uiPriority="70" w:unhideWhenUsed="0"/>
-    <w:lsdException w:name="Colorful Shading Accent 3" w:semiHidden="0" w:uiPriority="71" w:unhideWhenUsed="0"/>
-    <w:lsdException w:name="Colorful List Accent 3" w:semiHidden="0" w:uiPriority="72" w:unhideWhenUsed="0"/>
-    <w:lsdException w:name="Colorful Grid Accent 3" w:semiHidden="0" w:uiPriority="73" w:unhideWhenUsed="0"/>
-    <w:lsdException w:name="Light Shading Accent 4" w:semiHidden="0" w:uiPriority="60" w:unhideWhenUsed="0"/>
-    <w:lsdException w:name="Light List Accent 4" w:semiHidden="0" w:uiPriority="61" w:unhideWhenUsed="0"/>
-    <w:lsdException w:name="Light Grid Accent 4" w:semiHidden="0" w:uiPriority="62" w:unhideWhenUsed="0"/>
-    <w:lsdException w:name="Medium Shading 1 Accent 4" w:semiHidden="0" w:uiPriority="63" w:unhideWhenUsed="0"/>
-    <w:lsdException w:name="Medium Shading 2 Accent 4" w:semiHidden="0" w:uiPriority="64" w:unhideWhenUsed="0"/>
-    <w:lsdException w:name="Medium List 1 Accent 4" w:semiHidden="0" w:uiPriority="65" w:unhideWhenUsed="0"/>
-    <w:lsdException w:name="Medium List 2 Accent 4" w:semiHidden="0" w:uiPriority="66" w:unhideWhenUsed="0"/>
-    <w:lsdException w:name="Medium Grid 1 Accent 4" w:semiHidden="0" w:uiPriority="67" w:unhideWhenUsed="0"/>
-    <w:lsdException w:name="Medium Grid 2 Accent 4" w:semiHidden="0" w:uiPriority="68" w:unhideWhenUsed="0"/>
-    <w:lsdException w:name="Medium Grid 3 Accent 4" w:semiHidden="0" w:uiPriority="69" w:unhideWhenUsed="0"/>
-    <w:lsdException w:name="Dark List Accent 4" w:semiHidden="0" w:uiPriority="70" w:unhideWhenUsed="0"/>
-    <w:lsdException w:name="Colorful Shading Accent 4" w:semiHidden="0" w:uiPriority="71" w:unhideWhenUsed="0"/>
-    <w:lsdException w:name="Colorful List Accent 4" w:semiHidden="0" w:uiPriority="72" w:unhideWhenUsed="0"/>
-    <w:lsdException w:name="Colorful Grid Accent 4" w:semiHidden="0" w:uiPriority="73" w:unhideWhenUsed="0"/>
-    <w:lsdException w:name="Light Shading Accent 5" w:semiHidden="0" w:uiPriority="60" w:unhideWhenUsed="0"/>
-    <w:lsdException w:name="Light List Accent 5" w:semiHidden="0" w:uiPriority="61" w:unhideWhenUsed="0"/>
-    <w:lsdException w:name="Light Grid Accent 5" w:semiHidden="0" w:uiPriority="62" w:unhideWhenUsed="0"/>
-    <w:lsdException w:name="Medium Shading 1 Accent 5" w:semiHidden="0" w:uiPriority="63" w:unhideWhenUsed="0"/>
-    <w:lsdException w:name="Medium Shading 2 Accent 5" w:semiHidden="0" w:uiPriority="64" w:unhideWhenUsed="0"/>
-    <w:lsdException w:name="Medium List 1 Accent 5" w:semiHidden="0" w:uiPriority="65" w:unhideWhenUsed="0"/>
-    <w:lsdException w:name="Medium List 2 Accent 5" w:semiHidden="0" w:uiPriority="66" w:unhideWhenUsed="0"/>
-    <w:lsdException w:name="Medium Grid 1 Accent 5" w:semiHidden="0" w:uiPriority="67" w:unhideWhenUsed="0"/>
-    <w:lsdException w:name="Medium Grid 2 Accent 5" w:semiHidden="0" w:uiPriority="68" w:unhideWhenUsed="0"/>
-    <w:lsdException w:name="Medium Grid 3 Accent 5" w:semiHidden="0" w:uiPriority="69" w:unhideWhenUsed="0"/>
-    <w:lsdException w:name="Dark List Accent 5" w:semiHidden="0" w:uiPriority="70" w:unhideWhenUsed="0"/>
-    <w:lsdException w:name="Colorful Shading Accent 5" w:semiHidden="0" w:uiPriority="71" w:unhideWhenUsed="0"/>
-    <w:lsdException w:name="Colorful List Accent 5" w:semiHidden="0" w:uiPriority="72" w:unhideWhenUsed="0"/>
-    <w:lsdException w:name="Colorful Grid Accent 5" w:semiHidden="0" w:uiPriority="73" w:unhideWhenUsed="0"/>
-    <w:lsdException w:name="Light Shading Accent 6" w:semiHidden="0" w:uiPriority="60" w:unhideWhenUsed="0"/>
-    <w:lsdException w:name="Light List Accent 6" w:semiHidden="0" w:uiPriority="61" w:unhideWhenUsed="0"/>
-    <w:lsdException w:name="Light Grid Accent 6" w:semiHidden="0" w:uiPriority="62" w:unhideWhenUsed="0"/>
-    <w:lsdException w:name="Medium Shading 1 Accent 6" w:semiHidden="0" w:uiPriority="63" w:unhideWhenUsed="0"/>
-    <w:lsdException w:name="Medium Shading 2 Accent 6" w:semiHidden="0" w:uiPriority="64" w:unhideWhenUsed="0"/>
-    <w:lsdException w:name="Medium List 1 Accent 6" w:semiHidden="0" w:uiPriority="65" w:unhideWhenUsed="0"/>
-    <w:lsdException w:name="Medium List 2 Accent 6" w:semiHidden="0" w:uiPriority="66" w:unhideWhenUsed="0"/>
-    <w:lsdException w:name="Medium Grid 1 Accent 6" w:semiHidden="0" w:uiPriority="67" w:unhideWhenUsed="0"/>
-    <w:lsdException w:name="Medium Grid 2 Accent 6" w:semiHidden="0" w:uiPriority="68" w:unhideWhenUsed="0"/>
-    <w:lsdException w:name="Medium Grid 3 Accent 6" w:semiHidden="0" w:uiPriority="69" w:unhideWhenUsed="0"/>
-    <w:lsdException w:name="Dark List Accent 6" w:semiHidden="0" w:uiPriority="70" w:unhideWhenUsed="0"/>
-    <w:lsdException w:name="Colorful Shading Accent 6" w:semiHidden="0" w:uiPriority="71" w:unhideWhenUsed="0"/>
-    <w:lsdException w:name="Colorful List Accent 6" w:semiHidden="0" w:uiPriority="72" w:unhideWhenUsed="0"/>
-    <w:lsdException w:name="Colorful Grid Accent 6" w:semiHidden="0" w:uiPriority="73" w:unhideWhenUsed="0"/>
-    <w:lsdException w:name="Subtle Emphasis" w:semiHidden="0" w:uiPriority="19" w:unhideWhenUsed="0" w:qFormat="1"/>
-    <w:lsdException w:name="Intense Emphasis" w:semiHidden="0" w:uiPriority="21" w:unhideWhenUsed="0" w:qFormat="1"/>
-    <w:lsdException w:name="Subtle Reference" w:semiHidden="0" w:uiPriority="31" w:unhideWhenUsed="0" w:qFormat="1"/>
-    <w:lsdException w:name="Intense Reference" w:semiHidden="0" w:uiPriority="32" w:unhideWhenUsed="0" w:qFormat="1"/>
-    <w:lsdException w:name="Book Title" w:semiHidden="0" w:uiPriority="33" w:unhideWhenUsed="0" w:qFormat="1"/>
-    <w:lsdException w:name="Bibliography" w:uiPriority="37"/>
-    <w:lsdException w:name="TOC Heading" w:uiPriority="39" w:qFormat="1"/>
+  <w:latentStyles w:defLockedState="0" w:defUIPriority="99" w:defSemiHidden="0" w:defUnhideWhenUsed="0" w:defQFormat="0" w:count="376">
+    <w:lsdException w:name="Normal" w:uiPriority="0" w:qFormat="1"/>
+    <w:lsdException w:name="heading 1" w:uiPriority="9" w:qFormat="1"/>
+    <w:lsdException w:name="heading 2" w:semiHidden="1" w:uiPriority="9" w:unhideWhenUsed="1" w:qFormat="1"/>
+    <w:lsdException w:name="heading 3" w:semiHidden="1" w:uiPriority="9" w:unhideWhenUsed="1" w:qFormat="1"/>
+    <w:lsdException w:name="heading 4" w:semiHidden="1" w:uiPriority="9" w:unhideWhenUsed="1" w:qFormat="1"/>
+    <w:lsdException w:name="heading 5" w:semiHidden="1" w:uiPriority="9" w:unhideWhenUsed="1" w:qFormat="1"/>
+    <w:lsdException w:name="heading 6" w:semiHidden="1" w:uiPriority="9" w:unhideWhenUsed="1" w:qFormat="1"/>
+    <w:lsdException w:name="heading 7" w:semiHidden="1" w:uiPriority="9" w:unhideWhenUsed="1" w:qFormat="1"/>
+    <w:lsdException w:name="heading 8" w:semiHidden="1" w:uiPriority="9" w:unhideWhenUsed="1" w:qFormat="1"/>
+    <w:lsdException w:name="heading 9" w:semiHidden="1" w:uiPriority="9" w:unhideWhenUsed="1" w:qFormat="1"/>
+    <w:lsdException w:name="index 1" w:semiHidden="1" w:unhideWhenUsed="1"/>
+    <w:lsdException w:name="index 2" w:semiHidden="1" w:unhideWhenUsed="1"/>
+    <w:lsdException w:name="index 3" w:semiHidden="1" w:unhideWhenUsed="1"/>
+    <w:lsdException w:name="index 4" w:semiHidden="1" w:unhideWhenUsed="1"/>
+    <w:lsdException w:name="index 5" w:semiHidden="1" w:unhideWhenUsed="1"/>
+    <w:lsdException w:name="index 6" w:semiHidden="1" w:unhideWhenUsed="1"/>
+    <w:lsdException w:name="index 7" w:semiHidden="1" w:unhideWhenUsed="1"/>
+    <w:lsdException w:name="index 8" w:semiHidden="1" w:unhideWhenUsed="1"/>
+    <w:lsdException w:name="index 9" w:semiHidden="1" w:unhideWhenUsed="1"/>
+    <w:lsdException w:name="toc 1" w:semiHidden="1" w:uiPriority="39" w:unhideWhenUsed="1"/>
+    <w:lsdException w:name="toc 2" w:semiHidden="1" w:uiPriority="39" w:unhideWhenUsed="1"/>
+    <w:lsdException w:name="toc 3" w:semiHidden="1" w:uiPriority="39" w:unhideWhenUsed="1"/>
+    <w:lsdException w:name="toc 4" w:semiHidden="1" w:uiPriority="39" w:unhideWhenUsed="1"/>
+    <w:lsdException w:name="toc 5" w:semiHidden="1" w:uiPriority="39" w:unhideWhenUsed="1"/>
+    <w:lsdException w:name="toc 6" w:semiHidden="1" w:uiPriority="39" w:unhideWhenUsed="1"/>
+    <w:lsdException w:name="toc 7" w:semiHidden="1" w:uiPriority="39" w:unhideWhenUsed="1"/>
+    <w:lsdException w:name="toc 8" w:semiHidden="1" w:uiPriority="39" w:unhideWhenUsed="1"/>
+    <w:lsdException w:name="toc 9" w:semiHidden="1" w:uiPriority="39" w:unhideWhenUsed="1"/>
+    <w:lsdException w:name="Normal Indent" w:semiHidden="1" w:unhideWhenUsed="1"/>
+    <w:lsdException w:name="footnote text" w:semiHidden="1" w:unhideWhenUsed="1"/>
+    <w:lsdException w:name="annotation text" w:semiHidden="1" w:unhideWhenUsed="1"/>
+    <w:lsdException w:name="header" w:semiHidden="1" w:unhideWhenUsed="1"/>
+    <w:lsdException w:name="footer" w:semiHidden="1" w:unhideWhenUsed="1"/>
+    <w:lsdException w:name="index heading" w:semiHidden="1" w:unhideWhenUsed="1"/>
+    <w:lsdException w:name="caption" w:semiHidden="1" w:uiPriority="35" w:unhideWhenUsed="1" w:qFormat="1"/>
+    <w:lsdException w:name="table of figures" w:semiHidden="1" w:unhideWhenUsed="1"/>
+    <w:lsdException w:name="envelope address" w:semiHidden="1" w:unhideWhenUsed="1"/>
+    <w:lsdException w:name="envelope return" w:semiHidden="1" w:unhideWhenUsed="1"/>
+    <w:lsdException w:name="footnote reference" w:semiHidden="1" w:unhideWhenUsed="1"/>
+    <w:lsdException w:name="annotation reference" w:semiHidden="1" w:unhideWhenUsed="1"/>
+    <w:lsdException w:name="line number" w:semiHidden="1" w:unhideWhenUsed="1"/>
+    <w:lsdException w:name="page number" w:semiHidden="1" w:unhideWhenUsed="1"/>
+    <w:lsdException w:name="endnote reference" w:semiHidden="1" w:unhideWhenUsed="1"/>
+    <w:lsdException w:name="endnote text" w:semiHidden="1" w:unhideWhenUsed="1"/>
+    <w:lsdException w:name="table of authorities" w:semiHidden="1" w:unhideWhenUsed="1"/>
+    <w:lsdException w:name="macro" w:semiHidden="1" w:unhideWhenUsed="1"/>
+    <w:lsdException w:name="toa heading" w:semiHidden="1" w:unhideWhenUsed="1"/>
+    <w:lsdException w:name="List" w:semiHidden="1" w:unhideWhenUsed="1"/>
+    <w:lsdException w:name="List Bullet" w:semiHidden="1" w:unhideWhenUsed="1"/>
+    <w:lsdException w:name="List Number" w:semiHidden="1" w:unhideWhenUsed="1"/>
+    <w:lsdException w:name="List 2" w:semiHidden="1" w:unhideWhenUsed="1"/>
+    <w:lsdException w:name="List 3" w:semiHidden="1" w:unhideWhenUsed="1"/>
+    <w:lsdException w:name="List 4" w:semiHidden="1" w:unhideWhenUsed="1"/>
+    <w:lsdException w:name="List 5" w:semiHidden="1" w:unhideWhenUsed="1"/>
+    <w:lsdException w:name="List Bullet 2" w:semiHidden="1" w:unhideWhenUsed="1"/>
+    <w:lsdException w:name="List Bullet 3" w:semiHidden="1" w:unhideWhenUsed="1"/>
+    <w:lsdException w:name="List Bullet 4" w:semiHidden="1" w:unhideWhenUsed="1"/>
+    <w:lsdException w:name="List Bullet 5" w:semiHidden="1" w:unhideWhenUsed="1"/>
+    <w:lsdException w:name="List Number 2" w:semiHidden="1" w:unhideWhenUsed="1"/>
+    <w:lsdException w:name="List Number 3" w:semiHidden="1" w:unhideWhenUsed="1"/>
+    <w:lsdException w:name="List Number 4" w:semiHidden="1" w:unhideWhenUsed="1"/>
+    <w:lsdException w:name="List Number 5" w:semiHidden="1" w:unhideWhenUsed="1"/>
+    <w:lsdException w:name="Title" w:uiPriority="10" w:qFormat="1"/>
+    <w:lsdException w:name="Closing" w:semiHidden="1" w:unhideWhenUsed="1"/>
+    <w:lsdException w:name="Signature" w:semiHidden="1" w:unhideWhenUsed="1"/>
+    <w:lsdException w:name="Default Paragraph Font" w:semiHidden="1" w:uiPriority="1" w:unhideWhenUsed="1"/>
+    <w:lsdException w:name="Body Text" w:semiHidden="1" w:unhideWhenUsed="1"/>
+    <w:lsdException w:name="Body Text Indent" w:semiHidden="1" w:unhideWhenUsed="1"/>
+    <w:lsdException w:name="List Continue" w:semiHidden="1" w:unhideWhenUsed="1"/>
+    <w:lsdException w:name="List Continue 2" w:semiHidden="1" w:unhideWhenUsed="1"/>
+    <w:lsdException w:name="List Continue 3" w:semiHidden="1" w:unhideWhenUsed="1"/>
+    <w:lsdException w:name="List Continue 4" w:semiHidden="1" w:unhideWhenUsed="1"/>
+    <w:lsdException w:name="List Continue 5" w:semiHidden="1" w:unhideWhenUsed="1"/>
+    <w:lsdException w:name="Message Header" w:semiHidden="1" w:unhideWhenUsed="1"/>
+    <w:lsdException w:name="Subtitle" w:uiPriority="11" w:qFormat="1"/>
+    <w:lsdException w:name="Salutation" w:semiHidden="1" w:unhideWhenUsed="1"/>
+    <w:lsdException w:name="Date" w:semiHidden="1" w:unhideWhenUsed="1"/>
+    <w:lsdException w:name="Body Text First Indent" w:semiHidden="1" w:unhideWhenUsed="1"/>
+    <w:lsdException w:name="Body Text First Indent 2" w:semiHidden="1" w:unhideWhenUsed="1"/>
+    <w:lsdException w:name="Note Heading" w:semiHidden="1" w:unhideWhenUsed="1"/>
+    <w:lsdException w:name="Body Text 2" w:semiHidden="1" w:unhideWhenUsed="1"/>
+    <w:lsdException w:name="Body Text 3" w:semiHidden="1" w:unhideWhenUsed="1"/>
+    <w:lsdException w:name="Body Text Indent 2" w:semiHidden="1" w:unhideWhenUsed="1"/>
+    <w:lsdException w:name="Body Text Indent 3" w:semiHidden="1" w:unhideWhenUsed="1"/>
+    <w:lsdException w:name="Block Text" w:semiHidden="1" w:unhideWhenUsed="1"/>
+    <w:lsdException w:name="Hyperlink" w:semiHidden="1" w:unhideWhenUsed="1"/>
+    <w:lsdException w:name="FollowedHyperlink" w:semiHidden="1" w:unhideWhenUsed="1"/>
+    <w:lsdException w:name="Strong" w:uiPriority="22" w:qFormat="1"/>
+    <w:lsdException w:name="Emphasis" w:uiPriority="20" w:qFormat="1"/>
+    <w:lsdException w:name="Document Map" w:semiHidden="1" w:unhideWhenUsed="1"/>
+    <w:lsdException w:name="Plain Text" w:semiHidden="1" w:unhideWhenUsed="1"/>
+    <w:lsdException w:name="E-mail Signature" w:semiHidden="1" w:unhideWhenUsed="1"/>
+    <w:lsdException w:name="HTML Top of Form" w:semiHidden="1" w:unhideWhenUsed="1"/>
+    <w:lsdException w:name="HTML Bottom of Form" w:semiHidden="1" w:unhideWhenUsed="1"/>
+    <w:lsdException w:name="Normal (Web)" w:semiHidden="1" w:unhideWhenUsed="1"/>
+    <w:lsdException w:name="HTML Acronym" w:semiHidden="1" w:unhideWhenUsed="1"/>
+    <w:lsdException w:name="HTML Address" w:semiHidden="1" w:unhideWhenUsed="1"/>
+    <w:lsdException w:name="HTML Cite" w:semiHidden="1" w:unhideWhenUsed="1"/>
+    <w:lsdException w:name="HTML Code" w:semiHidden="1" w:unhideWhenUsed="1"/>
+    <w:lsdException w:name="HTML Definition" w:semiHidden="1" w:unhideWhenUsed="1"/>
+    <w:lsdException w:name="HTML Keyboard" w:semiHidden="1" w:unhideWhenUsed="1"/>
+    <w:lsdException w:name="HTML Preformatted" w:semiHidden="1" w:unhideWhenUsed="1"/>
+    <w:lsdException w:name="HTML Sample" w:semiHidden="1" w:unhideWhenUsed="1"/>
+    <w:lsdException w:name="HTML Typewriter" w:semiHidden="1" w:unhideWhenUsed="1"/>
+    <w:lsdException w:name="HTML Variable" w:semiHidden="1" w:unhideWhenUsed="1"/>
+    <w:lsdException w:name="Normal Table" w:semiHidden="1" w:unhideWhenUsed="1"/>
+    <w:lsdException w:name="annotation subject" w:semiHidden="1" w:unhideWhenUsed="1"/>
+    <w:lsdException w:name="No List" w:semiHidden="1" w:unhideWhenUsed="1"/>
+    <w:lsdException w:name="Outline List 1" w:semiHidden="1" w:unhideWhenUsed="1"/>
+    <w:lsdException w:name="Outline List 2" w:semiHidden="1" w:unhideWhenUsed="1"/>
+    <w:lsdException w:name="Outline List 3" w:semiHidden="1" w:unhideWhenUsed="1"/>
+    <w:lsdException w:name="Table Simple 1" w:semiHidden="1" w:unhideWhenUsed="1"/>
+    <w:lsdException w:name="Table Simple 2" w:semiHidden="1" w:unhideWhenUsed="1"/>
+    <w:lsdException w:name="Table Simple 3" w:semiHidden="1" w:unhideWhenUsed="1"/>
+    <w:lsdException w:name="Table Classic 1" w:semiHidden="1" w:unhideWhenUsed="1"/>
+    <w:lsdException w:name="Table Classic 2" w:semiHidden="1" w:unhideWhenUsed="1"/>
+    <w:lsdException w:name="Table Classic 3" w:semiHidden="1" w:unhideWhenUsed="1"/>
+    <w:lsdException w:name="Table Classic 4" w:semiHidden="1" w:unhideWhenUsed="1"/>
+    <w:lsdException w:name="Table Colorful 1" w:semiHidden="1" w:unhideWhenUsed="1"/>
+    <w:lsdException w:name="Table Colorful 2" w:semiHidden="1" w:unhideWhenUsed="1"/>
+    <w:lsdException w:name="Table Colorful 3" w:semiHidden="1" w:unhideWhenUsed="1"/>
+    <w:lsdException w:name="Table Columns 1" w:semiHidden="1" w:unhideWhenUsed="1"/>
+    <w:lsdException w:name="Table Columns 2" w:semiHidden="1" w:unhideWhenUsed="1"/>
+    <w:lsdException w:name="Table Columns 3" w:semiHidden="1" w:unhideWhenUsed="1"/>
+    <w:lsdException w:name="Table Columns 4" w:semiHidden="1" w:unhideWhenUsed="1"/>
+    <w:lsdException w:name="Table Columns 5" w:semiHidden="1" w:unhideWhenUsed="1"/>
+    <w:lsdException w:name="Table Grid 1" w:semiHidden="1" w:unhideWhenUsed="1"/>
+    <w:lsdException w:name="Table Grid 2" w:semiHidden="1" w:unhideWhenUsed="1"/>
+    <w:lsdException w:name="Table Grid 3" w:semiHidden="1" w:unhideWhenUsed="1"/>
+    <w:lsdException w:name="Table Grid 4" w:semiHidden="1" w:unhideWhenUsed="1"/>
+    <w:lsdException w:name="Table Grid 5" w:semiHidden="1" w:unhideWhenUsed="1"/>
+    <w:lsdException w:name="Table Grid 6" w:semiHidden="1" w:unhideWhenUsed="1"/>
+    <w:lsdException w:name="Table Grid 7" w:semiHidden="1" w:unhideWhenUsed="1"/>
+    <w:lsdException w:name="Table Grid 8" w:semiHidden="1" w:unhideWhenUsed="1"/>
+    <w:lsdException w:name="Table List 1" w:semiHidden="1" w:unhideWhenUsed="1"/>
+    <w:lsdException w:name="Table List 2" w:semiHidden="1" w:unhideWhenUsed="1"/>
+    <w:lsdException w:name="Table List 3" w:semiHidden="1" w:unhideWhenUsed="1"/>
+    <w:lsdException w:name="Table List 4" w:semiHidden="1" w:unhideWhenUsed="1"/>
+    <w:lsdException w:name="Table List 5" w:semiHidden="1" w:unhideWhenUsed="1"/>
+    <w:lsdException w:name="Table List 6" w:semiHidden="1" w:unhideWhenUsed="1"/>
+    <w:lsdException w:name="Table List 7" w:semiHidden="1" w:unhideWhenUsed="1"/>
+    <w:lsdException w:name="Table List 8" w:semiHidden="1" w:unhideWhenUsed="1"/>
+    <w:lsdException w:name="Table 3D effects 1" w:semiHidden="1" w:unhideWhenUsed="1"/>
+    <w:lsdException w:name="Table 3D effects 2" w:semiHidden="1" w:unhideWhenUsed="1"/>
+    <w:lsdException w:name="Table 3D effects 3" w:semiHidden="1" w:unhideWhenUsed="1"/>
+    <w:lsdException w:name="Table Contemporary" w:semiHidden="1" w:unhideWhenUsed="1"/>
+    <w:lsdException w:name="Table Elegant" w:semiHidden="1" w:unhideWhenUsed="1"/>
+    <w:lsdException w:name="Table Professional" w:semiHidden="1" w:unhideWhenUsed="1"/>
+    <w:lsdException w:name="Table Subtle 1" w:semiHidden="1" w:unhideWhenUsed="1"/>
+    <w:lsdException w:name="Table Subtle 2" w:semiHidden="1" w:unhideWhenUsed="1"/>
+    <w:lsdException w:name="Table Web 1" w:semiHidden="1" w:unhideWhenUsed="1"/>
+    <w:lsdException w:name="Table Web 2" w:semiHidden="1" w:unhideWhenUsed="1"/>
+    <w:lsdException w:name="Table Web 3" w:semiHidden="1" w:unhideWhenUsed="1"/>
+    <w:lsdException w:name="Balloon Text" w:semiHidden="1" w:unhideWhenUsed="1"/>
+    <w:lsdException w:name="Table Grid" w:semiHidden="1" w:uiPriority="59" w:unhideWhenUsed="1"/>
+    <w:lsdException w:name="Table Theme" w:semiHidden="1" w:unhideWhenUsed="1"/>
+    <w:lsdException w:name="Placeholder Text" w:semiHidden="1"/>
+    <w:lsdException w:name="No Spacing" w:uiPriority="1" w:qFormat="1"/>
+    <w:lsdException w:name="Light Shading" w:uiPriority="60"/>
+    <w:lsdException w:name="Light List" w:uiPriority="61"/>
+    <w:lsdException w:name="Light Grid" w:uiPriority="62"/>
+    <w:lsdException w:name="Medium Shading 1" w:uiPriority="63"/>
+    <w:lsdException w:name="Medium Shading 2" w:uiPriority="64"/>
+    <w:lsdException w:name="Medium List 1" w:uiPriority="65"/>
+    <w:lsdException w:name="Medium List 2" w:uiPriority="66"/>
+    <w:lsdException w:name="Medium Grid 1" w:uiPriority="67"/>
+    <w:lsdException w:name="Medium Grid 2" w:uiPriority="68"/>
+    <w:lsdException w:name="Medium Grid 3" w:uiPriority="69"/>
+    <w:lsdException w:name="Dark List" w:uiPriority="70"/>
+    <w:lsdException w:name="Colorful Shading" w:uiPriority="71"/>
+    <w:lsdException w:name="Colorful List" w:uiPriority="72"/>
+    <w:lsdException w:name="Colorful Grid" w:uiPriority="73"/>
+    <w:lsdException w:name="Light Shading Accent 1" w:uiPriority="60"/>
+    <w:lsdException w:name="Light List Accent 1" w:uiPriority="61"/>
+    <w:lsdException w:name="Light Grid Accent 1" w:uiPriority="62"/>
+    <w:lsdException w:name="Medium Shading 1 Accent 1" w:uiPriority="63"/>
+    <w:lsdException w:name="Medium Shading 2 Accent 1" w:uiPriority="64"/>
+    <w:lsdException w:name="Medium List 1 Accent 1" w:uiPriority="65"/>
+    <w:lsdException w:name="Revision" w:semiHidden="1"/>
+    <w:lsdException w:name="List Paragraph" w:uiPriority="34" w:qFormat="1"/>
+    <w:lsdException w:name="Quote" w:uiPriority="29" w:qFormat="1"/>
+    <w:lsdException w:name="Intense Quote" w:uiPriority="30" w:qFormat="1"/>
+    <w:lsdException w:name="Medium List 2 Accent 1" w:uiPriority="66"/>
+    <w:lsdException w:name="Medium Grid 1 Accent 1" w:uiPriority="67"/>
+    <w:lsdException w:name="Medium Grid 2 Accent 1" w:uiPriority="68"/>
+    <w:lsdException w:name="Medium Grid 3 Accent 1" w:uiPriority="69"/>
+    <w:lsdException w:name="Dark List Accent 1" w:uiPriority="70"/>
+    <w:lsdException w:name="Colorful Shading Accent 1" w:uiPriority="71"/>
+    <w:lsdException w:name="Colorful List Accent 1" w:uiPriority="72"/>
+    <w:lsdException w:name="Colorful Grid Accent 1" w:uiPriority="73"/>
+    <w:lsdException w:name="Light Shading Accent 2" w:uiPriority="60"/>
+    <w:lsdException w:name="Light List Accent 2" w:uiPriority="61"/>
+    <w:lsdException w:name="Light Grid Accent 2" w:uiPriority="62"/>
+    <w:lsdException w:name="Medium Shading 1 Accent 2" w:uiPriority="63"/>
+    <w:lsdException w:name="Medium Shading 2 Accent 2" w:uiPriority="64"/>
+    <w:lsdException w:name="Medium List 1 Accent 2" w:uiPriority="65"/>
+    <w:lsdException w:name="Medium List 2 Accent 2" w:uiPriority="66"/>
+    <w:lsdException w:name="Medium Grid 1 Accent 2" w:uiPriority="67"/>
+    <w:lsdException w:name="Medium Grid 2 Accent 2" w:uiPriority="68"/>
+    <w:lsdException w:name="Medium Grid 3 Accent 2" w:uiPriority="69"/>
+    <w:lsdException w:name="Dark List Accent 2" w:uiPriority="70"/>
+    <w:lsdException w:name="Colorful Shading Accent 2" w:uiPriority="71"/>
+    <w:lsdException w:name="Colorful List Accent 2" w:uiPriority="72"/>
+    <w:lsdException w:name="Colorful Grid Accent 2" w:uiPriority="73"/>
+    <w:lsdException w:name="Light Shading Accent 3" w:uiPriority="60"/>
+    <w:lsdException w:name="Light List Accent 3" w:uiPriority="61"/>
+    <w:lsdException w:name="Light Grid Accent 3" w:uiPriority="62"/>
+    <w:lsdException w:name="Medium Shading 1 Accent 3" w:uiPriority="63"/>
+    <w:lsdException w:name="Medium Shading 2 Accent 3" w:uiPriority="64"/>
+    <w:lsdException w:name="Medium List 1 Accent 3" w:uiPriority="65"/>
+    <w:lsdException w:name="Medium List 2 Accent 3" w:uiPriority="66"/>
+    <w:lsdException w:name="Medium Grid 1 Accent 3" w:uiPriority="67"/>
+    <w:lsdException w:name="Medium Grid 2 Accent 3" w:uiPriority="68"/>
+    <w:lsdException w:name="Medium Grid 3 Accent 3" w:uiPriority="69"/>
+    <w:lsdException w:name="Dark List Accent 3" w:uiPriority="70"/>
+    <w:lsdException w:name="Colorful Shading Accent 3" w:uiPriority="71"/>
+    <w:lsdException w:name="Colorful List Accent 3" w:uiPriority="72"/>
+    <w:lsdException w:name="Colorful Grid Accent 3" w:uiPriority="73"/>
+    <w:lsdException w:name="Light Shading Accent 4" w:uiPriority="60"/>
+    <w:lsdException w:name="Light List Accent 4" w:uiPriority="61"/>
+    <w:lsdException w:name="Light Grid Accent 4" w:uiPriority="62"/>
+    <w:lsdException w:name="Medium Shading 1 Accent 4" w:uiPriority="63"/>
+    <w:lsdException w:name="Medium Shading 2 Accent 4" w:uiPriority="64"/>
+    <w:lsdException w:name="Medium List 1 Accent 4" w:uiPriority="65"/>
+    <w:lsdException w:name="Medium List 2 Accent 4" w:uiPriority="66"/>
+    <w:lsdException w:name="Medium Grid 1 Accent 4" w:uiPriority="67"/>
+    <w:lsdException w:name="Medium Grid 2 Accent 4" w:uiPriority="68"/>
+    <w:lsdException w:name="Medium Grid 3 Accent 4" w:uiPriority="69"/>
+    <w:lsdException w:name="Dark List Accent 4" w:uiPriority="70"/>
+    <w:lsdException w:name="Colorful Shading Accent 4" w:uiPriority="71"/>
+    <w:lsdException w:name="Colorful List Accent 4" w:uiPriority="72"/>
+    <w:lsdException w:name="Colorful Grid Accent 4" w:uiPriority="73"/>
+    <w:lsdException w:name="Light Shading Accent 5" w:uiPriority="60"/>
+    <w:lsdException w:name="Light List Accent 5" w:uiPriority="61"/>
+    <w:lsdException w:name="Light Grid Accent 5" w:uiPriority="62"/>
+    <w:lsdException w:name="Medium Shading 1 Accent 5" w:uiPriority="63"/>
+    <w:lsdException w:name="Medium Shading 2 Accent 5" w:uiPriority="64"/>
+    <w:lsdException w:name="Medium List 1 Accent 5" w:uiPriority="65"/>
+    <w:lsdException w:name="Medium List 2 Accent 5" w:uiPriority="66"/>
+    <w:lsdException w:name="Medium Grid 1 Accent 5" w:uiPriority="67"/>
+    <w:lsdException w:name="Medium Grid 2 Accent 5" w:uiPriority="68"/>
+    <w:lsdException w:name="Medium Grid 3 Accent 5" w:uiPriority="69"/>
+    <w:lsdException w:name="Dark List Accent 5" w:uiPriority="70"/>
+    <w:lsdException w:name="Colorful Shading Accent 5" w:uiPriority="71"/>
+    <w:lsdException w:name="Colorful List Accent 5" w:uiPriority="72"/>
+    <w:lsdException w:name="Colorful Grid Accent 5" w:uiPriority="73"/>
+    <w:lsdException w:name="Light Shading Accent 6" w:uiPriority="60"/>
+    <w:lsdException w:name="Light List Accent 6" w:uiPriority="61"/>
+    <w:lsdException w:name="Light Grid Accent 6" w:uiPriority="62"/>
+    <w:lsdException w:name="Medium Shading 1 Accent 6" w:uiPriority="63"/>
+    <w:lsdException w:name="Medium Shading 2 Accent 6" w:uiPriority="64"/>
+    <w:lsdException w:name="Medium List 1 Accent 6" w:uiPriority="65"/>
+    <w:lsdException w:name="Medium List 2 Accent 6" w:uiPriority="66"/>
+    <w:lsdException w:name="Medium Grid 1 Accent 6" w:uiPriority="67"/>
+    <w:lsdException w:name="Medium Grid 2 Accent 6" w:uiPriority="68"/>
+    <w:lsdException w:name="Medium Grid 3 Accent 6" w:uiPriority="69"/>
+    <w:lsdException w:name="Dark List Accent 6" w:uiPriority="70"/>
+    <w:lsdException w:name="Colorful Shading Accent 6" w:uiPriority="71"/>
+    <w:lsdException w:name="Colorful List Accent 6" w:uiPriority="72"/>
+    <w:lsdException w:name="Colorful Grid Accent 6" w:uiPriority="73"/>
+    <w:lsdException w:name="Subtle Emphasis" w:uiPriority="19" w:qFormat="1"/>
+    <w:lsdException w:name="Intense Emphasis" w:uiPriority="21" w:qFormat="1"/>
+    <w:lsdException w:name="Subtle Reference" w:uiPriority="31" w:qFormat="1"/>
+    <w:lsdException w:name="Intense Reference" w:uiPriority="32" w:qFormat="1"/>
+    <w:lsdException w:name="Book Title" w:uiPriority="33" w:qFormat="1"/>
+    <w:lsdException w:name="Bibliography" w:semiHidden="1" w:uiPriority="37" w:unhideWhenUsed="1"/>
+    <w:lsdException w:name="TOC Heading" w:semiHidden="1" w:uiPriority="39" w:unhideWhenUsed="1" w:qFormat="1"/>
+    <w:lsdException w:name="Plain Table 1" w:uiPriority="41"/>
+    <w:lsdException w:name="Plain Table 2" w:uiPriority="42"/>
+    <w:lsdException w:name="Plain Table 3" w:uiPriority="43"/>
+    <w:lsdException w:name="Plain Table 4" w:uiPriority="44"/>
+    <w:lsdException w:name="Plain Table 5" w:uiPriority="45"/>
+    <w:lsdException w:name="Grid Table Light" w:uiPriority="40"/>
+    <w:lsdException w:name="Grid Table 1 Light" w:uiPriority="46"/>
+    <w:lsdException w:name="Grid Table 2" w:uiPriority="47"/>
+    <w:lsdException w:name="Grid Table 3" w:uiPriority="48"/>
+    <w:lsdException w:name="Grid Table 4" w:uiPriority="49"/>
+    <w:lsdException w:name="Grid Table 5 Dark" w:uiPriority="50"/>
+    <w:lsdException w:name="Grid Table 6 Colorful" w:uiPriority="51"/>
+    <w:lsdException w:name="Grid Table 7 Colorful" w:uiPriority="52"/>
+    <w:lsdException w:name="Grid Table 1 Light Accent 1" w:uiPriority="46"/>
+    <w:lsdException w:name="Grid Table 2 Accent 1" w:uiPriority="47"/>
+    <w:lsdException w:name="Grid Table 3 Accent 1" w:uiPriority="48"/>
+    <w:lsdException w:name="Grid Table 4 Accent 1" w:uiPriority="49"/>
+    <w:lsdException w:name="Grid Table 5 Dark Accent 1" w:uiPriority="50"/>
+    <w:lsdException w:name="Grid Table 6 Colorful Accent 1" w:uiPriority="51"/>
+    <w:lsdException w:name="Grid Table 7 Colorful Accent 1" w:uiPriority="52"/>
+    <w:lsdException w:name="Grid Table 1 Light Accent 2" w:uiPriority="46"/>
+    <w:lsdException w:name="Grid Table 2 Accent 2" w:uiPriority="47"/>
+    <w:lsdException w:name="Grid Table 3 Accent 2" w:uiPriority="48"/>
+    <w:lsdException w:name="Grid Table 4 Accent 2" w:uiPriority="49"/>
+    <w:lsdException w:name="Grid Table 5 Dark Accent 2" w:uiPriority="50"/>
+    <w:lsdException w:name="Grid Table 6 Colorful Accent 2" w:uiPriority="51"/>
+    <w:lsdException w:name="Grid Table 7 Colorful Accent 2" w:uiPriority="52"/>
+    <w:lsdException w:name="Grid Table 1 Light Accent 3" w:uiPriority="46"/>
+    <w:lsdException w:name="Grid Table 2 Accent 3" w:uiPriority="47"/>
+    <w:lsdException w:name="Grid Table 3 Accent 3" w:uiPriority="48"/>
+    <w:lsdException w:name="Grid Table 4 Accent 3" w:uiPriority="49"/>
+    <w:lsdException w:name="Grid Table 5 Dark Accent 3" w:uiPriority="50"/>
+    <w:lsdException w:name="Grid Table 6 Colorful Accent 3" w:uiPriority="51"/>
+    <w:lsdException w:name="Grid Table 7 Colorful Accent 3" w:uiPriority="52"/>
+    <w:lsdException w:name="Grid Table 1 Light Accent 4" w:uiPriority="46"/>
+    <w:lsdException w:name="Grid Table 2 Accent 4" w:uiPriority="47"/>
+    <w:lsdException w:name="Grid Table 3 Accent 4" w:uiPriority="48"/>
+    <w:lsdException w:name="Grid Table 4 Accent 4" w:uiPriority="49"/>
+    <w:lsdException w:name="Grid Table 5 Dark Accent 4" w:uiPriority="50"/>
+    <w:lsdException w:name="Grid Table 6 Colorful Accent 4" w:uiPriority="51"/>
+    <w:lsdException w:name="Grid Table 7 Colorful Accent 4" w:uiPriority="52"/>
+    <w:lsdException w:name="Grid Table 1 Light Accent 5" w:uiPriority="46"/>
+    <w:lsdException w:name="Grid Table 2 Accent 5" w:uiPriority="47"/>
+    <w:lsdException w:name="Grid Table 3 Accent 5" w:uiPriority="48"/>
+    <w:lsdException w:name="Grid Table 4 Accent 5" w:uiPriority="49"/>
+    <w:lsdException w:name="Grid Table 5 Dark Accent 5" w:uiPriority="50"/>
+    <w:lsdException w:name="Grid Table 6 Colorful Accent 5" w:uiPriority="51"/>
+    <w:lsdException w:name="Grid Table 7 Colorful Accent 5" w:uiPriority="52"/>
+    <w:lsdException w:name="Grid Table 1 Light Accent 6" w:uiPriority="46"/>
+    <w:lsdException w:name="Grid Table 2 Accent 6" w:uiPriority="47"/>
+    <w:lsdException w:name="Grid Table 3 Accent 6" w:uiPriority="48"/>
+    <w:lsdException w:name="Grid Table 4 Accent 6" w:uiPriority="49"/>
+    <w:lsdException w:name="Grid Table 5 Dark Accent 6" w:uiPriority="50"/>
+    <w:lsdException w:name="Grid Table 6 Colorful Accent 6" w:uiPriority="51"/>
+    <w:lsdException w:name="Grid Table 7 Colorful Accent 6" w:uiPriority="52"/>
+    <w:lsdException w:name="List Table 1 Light" w:uiPriority="46"/>
+    <w:lsdException w:name="List Table 2" w:uiPriority="47"/>
+    <w:lsdException w:name="List Table 3" w:uiPriority="48"/>
+    <w:lsdException w:name="List Table 4" w:uiPriority="49"/>
+    <w:lsdException w:name="List Table 5 Dark" w:uiPriority="50"/>
+    <w:lsdException w:name="List Table 6 Colorful" w:uiPriority="51"/>
+    <w:lsdException w:name="List Table 7 Colorful" w:uiPriority="52"/>
+    <w:lsdException w:name="List Table 1 Light Accent 1" w:uiPriority="46"/>
+    <w:lsdException w:name="List Table 2 Accent 1" w:uiPriority="47"/>
+    <w:lsdException w:name="List Table 3 Accent 1" w:uiPriority="48"/>
+    <w:lsdException w:name="List Table 4 Accent 1" w:uiPriority="49"/>
+    <w:lsdException w:name="List Table 5 Dark Accent 1" w:uiPriority="50"/>
+    <w:lsdException w:name="List Table 6 Colorful Accent 1" w:uiPriority="51"/>
+    <w:lsdException w:name="List Table 7 Colorful Accent 1" w:uiPriority="52"/>
+    <w:lsdException w:name="List Table 1 Light Accent 2" w:uiPriority="46"/>
+    <w:lsdException w:name="List Table 2 Accent 2" w:uiPriority="47"/>
+    <w:lsdException w:name="List Table 3 Accent 2" w:uiPriority="48"/>
+    <w:lsdException w:name="List Table 4 Accent 2" w:uiPriority="49"/>
+    <w:lsdException w:name="List Table 5 Dark Accent 2" w:uiPriority="50"/>
+    <w:lsdException w:name="List Table 6 Colorful Accent 2" w:uiPriority="51"/>
+    <w:lsdException w:name="List Table 7 Colorful Accent 2" w:uiPriority="52"/>
+    <w:lsdException w:name="List Table 1 Light Accent 3" w:uiPriority="46"/>
+    <w:lsdException w:name="List Table 2 Accent 3" w:uiPriority="47"/>
+    <w:lsdException w:name="List Table 3 Accent 3" w:uiPriority="48"/>
+    <w:lsdException w:name="List Table 4 Accent 3" w:uiPriority="49"/>
+    <w:lsdException w:name="List Table 5 Dark Accent 3" w:uiPriority="50"/>
+    <w:lsdException w:name="List Table 6 Colorful Accent 3" w:uiPriority="51"/>
+    <w:lsdException w:name="List Table 7 Colorful Accent 3" w:uiPriority="52"/>
+    <w:lsdException w:name="List Table 1 Light Accent 4" w:uiPriority="46"/>
+    <w:lsdException w:name="List Table 2 Accent 4" w:uiPriority="47"/>
+    <w:lsdException w:name="List Table 3 Accent 4" w:uiPriority="48"/>
+    <w:lsdException w:name="List Table 4 Accent 4" w:uiPriority="49"/>
+    <w:lsdException w:name="List Table 5 Dark Accent 4" w:uiPriority="50"/>
+    <w:lsdException w:name="List Table 6 Colorful Accent 4" w:uiPriority="51"/>
+    <w:lsdException w:name="List Table 7 Colorful Accent 4" w:uiPriority="52"/>
+    <w:lsdException w:name="List Table 1 Light Accent 5" w:uiPriority="46"/>
+    <w:lsdException w:name="List Table 2 Accent 5" w:uiPriority="47"/>
+    <w:lsdException w:name="List Table 3 Accent 5" w:uiPriority="48"/>
+    <w:lsdException w:name="List Table 4 Accent 5" w:uiPriority="49"/>
+    <w:lsdException w:name="List Table 5 Dark Accent 5" w:uiPriority="50"/>
+    <w:lsdException w:name="List Table 6 Colorful Accent 5" w:uiPriority="51"/>
+    <w:lsdException w:name="List Table 7 Colorful Accent 5" w:uiPriority="52"/>
+    <w:lsdException w:name="List Table 1 Light Accent 6" w:uiPriority="46"/>
+    <w:lsdException w:name="List Table 2 Accent 6" w:uiPriority="47"/>
+    <w:lsdException w:name="List Table 3 Accent 6" w:uiPriority="48"/>
+    <w:lsdException w:name="List Table 4 Accent 6" w:uiPriority="49"/>
+    <w:lsdException w:name="List Table 5 Dark Accent 6" w:uiPriority="50"/>
+    <w:lsdException w:name="List Table 6 Colorful Accent 6" w:uiPriority="51"/>
+    <w:lsdException w:name="List Table 7 Colorful Accent 6" w:uiPriority="52"/>
+    <w:lsdException w:name="Mention" w:semiHidden="1" w:unhideWhenUsed="1"/>
+    <w:lsdException w:name="Smart Hyperlink" w:semiHidden="1" w:unhideWhenUsed="1"/>
+    <w:lsdException w:name="Hashtag" w:semiHidden="1" w:unhideWhenUsed="1"/>
+    <w:lsdException w:name="Unresolved Mention" w:semiHidden="1" w:unhideWhenUsed="1"/>
+    <w:lsdException w:name="Smart Link" w:semiHidden="1" w:unhideWhenUsed="1"/>
   </w:latentStyles>
   <w:style w:type="paragraph" w:default="1" w:styleId="Normal">
     <w:name w:val="Normal"/>
@@ -1658,7 +1905,6 @@
     <w:uiPriority w:val="99"/>
     <w:semiHidden/>
     <w:unhideWhenUsed/>
-    <w:qFormat/>
     <w:tblPr>
       <w:tblInd w:w="0" w:type="dxa"/>
       <w:tblCellMar>
@@ -1684,7 +1930,6 @@
       <w:spacing w:after="0" w:line="240" w:lineRule="auto"/>
     </w:pPr>
     <w:tblPr>
-      <w:tblInd w:w="0" w:type="dxa"/>
       <w:tblBorders>
         <w:top w:val="single" w:sz="4" w:space="0" w:color="000000" w:themeColor="text1"/>
         <w:left w:val="single" w:sz="4" w:space="0" w:color="000000" w:themeColor="text1"/>
@@ -1693,12 +1938,6 @@
         <w:insideH w:val="single" w:sz="4" w:space="0" w:color="000000" w:themeColor="text1"/>
         <w:insideV w:val="single" w:sz="4" w:space="0" w:color="000000" w:themeColor="text1"/>
       </w:tblBorders>
-      <w:tblCellMar>
-        <w:top w:w="0" w:type="dxa"/>
-        <w:left w:w="108" w:type="dxa"/>
-        <w:bottom w:w="0" w:type="dxa"/>
-        <w:right w:w="108" w:type="dxa"/>
-      </w:tblCellMar>
     </w:tblPr>
   </w:style>
   <w:style w:type="paragraph" w:styleId="Prrafodelista">

</xml_diff>